<commit_message>
update - 2.4 prototype
</commit_message>
<xml_diff>
--- a/Ingenieria de Software 1/Entrega 2 - Informe proyecto- 2 Elicitación de requisitos.docx
+++ b/Ingenieria de Software 1/Entrega 2 - Informe proyecto- 2 Elicitación de requisitos.docx
@@ -1,9 +1,10 @@
 
 <file path=word/document.xml><?xml version="1.0" encoding="utf-8"?>
-<w:document xmlns:wpc="http://schemas.microsoft.com/office/word/2010/wordprocessingCanvas" xmlns:cx="http://schemas.microsoft.com/office/drawing/2014/chartex" xmlns:cx1="http://schemas.microsoft.com/office/drawing/2015/9/8/chartex" xmlns:cx2="http://schemas.microsoft.com/office/drawing/2015/10/21/chartex" xmlns:cx3="http://schemas.microsoft.com/office/drawing/2016/5/9/chartex" xmlns:cx4="http://schemas.microsoft.com/office/drawing/2016/5/10/chartex" xmlns:cx5="http://schemas.microsoft.com/office/drawing/2016/5/11/chartex" xmlns:cx6="http://schemas.microsoft.com/office/drawing/2016/5/12/chartex" xmlns:cx7="http://schemas.microsoft.com/office/drawing/2016/5/13/chartex" xmlns:cx8="http://schemas.microsoft.com/office/drawing/2016/5/14/chartex" xmlns:mc="http://schemas.openxmlformats.org/markup-compatibility/2006" xmlns:aink="http://schemas.microsoft.com/office/drawing/2016/ink" xmlns:am3d="http://schemas.microsoft.com/office/drawing/2017/model3d" xmlns:o="urn:schemas-microsoft-com:office:office" xmlns:oel="http://schemas.microsoft.com/office/2019/extlst" xmlns:r="http://schemas.openxmlformats.org/officeDocument/2006/relationships" xmlns:m="http://schemas.openxmlformats.org/officeDocument/2006/math" xmlns:v="urn:schemas-microsoft-com:vml" xmlns:wp14="http://schemas.microsoft.com/office/word/2010/wordprocessingDrawing" xmlns:wp="http://schemas.openxmlformats.org/drawingml/2006/wordprocessingDrawing" xmlns:w10="urn:schemas-microsoft-com:office:word" xmlns:w="http://schemas.openxmlformats.org/wordprocessingml/2006/main" xmlns:w14="http://schemas.microsoft.com/office/word/2010/wordml" xmlns:w15="http://schemas.microsoft.com/office/word/2012/wordml" xmlns:w16cex="http://schemas.microsoft.com/office/word/2018/wordml/cex" xmlns:w16cid="http://schemas.microsoft.com/office/word/2016/wordml/cid" xmlns:w16="http://schemas.microsoft.com/office/word/2018/wordml" xmlns:w16sdtdh="http://schemas.microsoft.com/office/word/2020/wordml/sdtdatahash" xmlns:w16se="http://schemas.microsoft.com/office/word/2015/wordml/symex" xmlns:wpg="http://schemas.microsoft.com/office/word/2010/wordprocessingGroup" xmlns:wpi="http://schemas.microsoft.com/office/word/2010/wordprocessingInk" xmlns:wne="http://schemas.microsoft.com/office/word/2006/wordml" xmlns:wps="http://schemas.microsoft.com/office/word/2010/wordprocessingShape" mc:Ignorable="w14 w15 w16se w16cid w16 w16cex w16sdtdh wp14">
+<w:document xmlns:wpc="http://schemas.microsoft.com/office/word/2010/wordprocessingCanvas" xmlns:cx="http://schemas.microsoft.com/office/drawing/2014/chartex" xmlns:cx1="http://schemas.microsoft.com/office/drawing/2015/9/8/chartex" xmlns:cx2="http://schemas.microsoft.com/office/drawing/2015/10/21/chartex" xmlns:cx3="http://schemas.microsoft.com/office/drawing/2016/5/9/chartex" xmlns:cx4="http://schemas.microsoft.com/office/drawing/2016/5/10/chartex" xmlns:cx5="http://schemas.microsoft.com/office/drawing/2016/5/11/chartex" xmlns:cx6="http://schemas.microsoft.com/office/drawing/2016/5/12/chartex" xmlns:cx7="http://schemas.microsoft.com/office/drawing/2016/5/13/chartex" xmlns:cx8="http://schemas.microsoft.com/office/drawing/2016/5/14/chartex" xmlns:mc="http://schemas.openxmlformats.org/markup-compatibility/2006" xmlns:aink="http://schemas.microsoft.com/office/drawing/2016/ink" xmlns:am3d="http://schemas.microsoft.com/office/drawing/2017/model3d" xmlns:o="urn:schemas-microsoft-com:office:office" xmlns:oel="http://schemas.microsoft.com/office/2019/extlst" xmlns:r="http://schemas.openxmlformats.org/officeDocument/2006/relationships" xmlns:m="http://schemas.openxmlformats.org/officeDocument/2006/math" xmlns:v="urn:schemas-microsoft-com:vml" xmlns:wp14="http://schemas.microsoft.com/office/word/2010/wordprocessingDrawing" xmlns:wp="http://schemas.openxmlformats.org/drawingml/2006/wordprocessingDrawing" xmlns:w10="urn:schemas-microsoft-com:office:word" xmlns:w="http://schemas.openxmlformats.org/wordprocessingml/2006/main" xmlns:w14="http://schemas.microsoft.com/office/word/2010/wordml" xmlns:w15="http://schemas.microsoft.com/office/word/2012/wordml" xmlns:w16cex="http://schemas.microsoft.com/office/word/2018/wordml/cex" xmlns:w16cid="http://schemas.microsoft.com/office/word/2016/wordml/cid" xmlns:w16="http://schemas.microsoft.com/office/word/2018/wordml" xmlns:w16du="http://schemas.microsoft.com/office/word/2023/wordml/word16du" xmlns:w16sdtdh="http://schemas.microsoft.com/office/word/2020/wordml/sdtdatahash" xmlns:w16sdtfl="http://schemas.microsoft.com/office/word/2024/wordml/sdtformatlock" xmlns:w16se="http://schemas.microsoft.com/office/word/2015/wordml/symex" xmlns:wpg="http://schemas.microsoft.com/office/word/2010/wordprocessingGroup" xmlns:wpi="http://schemas.microsoft.com/office/word/2010/wordprocessingInk" xmlns:wne="http://schemas.microsoft.com/office/word/2006/wordml" xmlns:wps="http://schemas.microsoft.com/office/word/2010/wordprocessingShape" mc:Ignorable="w14 w15 w16se w16cid w16 w16cex w16sdtdh w16sdtfl w16du wp14">
   <w:body>
     <w:p>
       <w:pPr>
+        <w:ind w:left="708" w:hanging="708"/>
         <w:jc w:val="center"/>
         <w:rPr>
           <w:rFonts w:ascii="Times New Roman" w:hAnsi="Times New Roman" w:cs="Times New Roman"/>
@@ -52,7 +53,7 @@
                     </pic:cNvPicPr>
                   </pic:nvPicPr>
                   <pic:blipFill>
-                    <a:blip r:embed="rId6"/>
+                    <a:blip r:embed="rId8"/>
                     <a:stretch>
                       <a:fillRect/>
                     </a:stretch>
@@ -674,7 +675,9 @@
           <w:noProof/>
         </w:rPr>
       </w:pPr>
-      <w:bookmarkStart w:id="0" w:name="_Toc189312040"/>
+      <w:bookmarkStart w:id="0" w:name="_TABLA_DE_CONTENIDO"/>
+      <w:bookmarkStart w:id="1" w:name="_Toc189327743"/>
+      <w:bookmarkEnd w:id="0"/>
       <w:r>
         <w:rPr>
           <w:rFonts w:cs="Times New Roman"/>
@@ -682,7 +685,7 @@
         </w:rPr>
         <w:t>TABLA DE CONTENIDO</w:t>
       </w:r>
-      <w:bookmarkEnd w:id="0"/>
+      <w:bookmarkEnd w:id="1"/>
       <w:r>
         <w:rPr>
           <w:rFonts w:cs="Times New Roman"/>
@@ -715,12 +718,12 @@
           <w:rFonts w:asciiTheme="minorHAnsi" w:eastAsiaTheme="minorEastAsia" w:hAnsiTheme="minorHAnsi"/>
           <w:noProof/>
           <w:kern w:val="2"/>
-          <w:sz w:val="22"/>
+          <w:szCs w:val="24"/>
           <w:lang w:eastAsia="es-CO"/>
           <w14:ligatures w14:val="standardContextual"/>
         </w:rPr>
       </w:pPr>
-      <w:hyperlink w:anchor="_Toc189312040" w:history="1">
+      <w:hyperlink w:anchor="_Toc189327743" w:history="1">
         <w:r>
           <w:rPr>
             <w:rStyle w:val="Hipervnculo"/>
@@ -748,7 +751,7 @@
             <w:noProof/>
             <w:webHidden/>
           </w:rPr>
-          <w:instrText xml:space="preserve"> PAGEREF _Toc189312040 \h </w:instrText>
+          <w:instrText xml:space="preserve"> PAGEREF _Toc189327743 \h </w:instrText>
         </w:r>
         <w:r>
           <w:rPr>
@@ -789,12 +792,12 @@
           <w:rFonts w:asciiTheme="minorHAnsi" w:eastAsiaTheme="minorEastAsia" w:hAnsiTheme="minorHAnsi"/>
           <w:noProof/>
           <w:kern w:val="2"/>
-          <w:sz w:val="22"/>
+          <w:szCs w:val="24"/>
           <w:lang w:eastAsia="es-CO"/>
           <w14:ligatures w14:val="standardContextual"/>
         </w:rPr>
       </w:pPr>
-      <w:hyperlink w:anchor="_Toc189312041" w:history="1">
+      <w:hyperlink w:anchor="_Toc189327744" w:history="1">
         <w:r>
           <w:rPr>
             <w:rStyle w:val="Hipervnculo"/>
@@ -822,154 +825,7 @@
             <w:noProof/>
             <w:webHidden/>
           </w:rPr>
-          <w:instrText xml:space="preserve"> PAGEREF _Toc189312041 \h </w:instrText>
-        </w:r>
-        <w:r>
-          <w:rPr>
-            <w:noProof/>
-            <w:webHidden/>
-          </w:rPr>
-        </w:r>
-        <w:r>
-          <w:rPr>
-            <w:noProof/>
-            <w:webHidden/>
-          </w:rPr>
-          <w:fldChar w:fldCharType="separate"/>
-        </w:r>
-        <w:r>
-          <w:rPr>
-            <w:noProof/>
-            <w:webHidden/>
-          </w:rPr>
-          <w:t>2</w:t>
-        </w:r>
-        <w:r>
-          <w:rPr>
-            <w:noProof/>
-            <w:webHidden/>
-          </w:rPr>
-          <w:fldChar w:fldCharType="end"/>
-        </w:r>
-      </w:hyperlink>
-    </w:p>
-    <w:p>
-      <w:pPr>
-        <w:pStyle w:val="TDC2"/>
-        <w:tabs>
-          <w:tab w:val="right" w:leader="dot" w:pos="8828"/>
-        </w:tabs>
-        <w:rPr>
-          <w:rFonts w:eastAsiaTheme="minorEastAsia"/>
-          <w:noProof/>
-          <w:kern w:val="2"/>
-          <w:lang w:eastAsia="es-CO"/>
-          <w14:ligatures w14:val="standardContextual"/>
-        </w:rPr>
-      </w:pPr>
-      <w:hyperlink w:anchor="_Toc189312042" w:history="1">
-        <w:r>
-          <w:rPr>
-            <w:rStyle w:val="Hipervnculo"/>
-            <w:rFonts w:ascii="Times New Roman" w:hAnsi="Times New Roman" w:cs="Times New Roman"/>
-            <w:noProof/>
-          </w:rPr>
-          <w:t>1.1 Técnicas Seleccionadas</w:t>
-        </w:r>
-        <w:r>
-          <w:rPr>
-            <w:noProof/>
-            <w:webHidden/>
-          </w:rPr>
-          <w:tab/>
-        </w:r>
-        <w:r>
-          <w:rPr>
-            <w:noProof/>
-            <w:webHidden/>
-          </w:rPr>
-          <w:fldChar w:fldCharType="begin"/>
-        </w:r>
-        <w:r>
-          <w:rPr>
-            <w:noProof/>
-            <w:webHidden/>
-          </w:rPr>
-          <w:instrText xml:space="preserve"> PAGEREF _Toc189312042 \h </w:instrText>
-        </w:r>
-        <w:r>
-          <w:rPr>
-            <w:noProof/>
-            <w:webHidden/>
-          </w:rPr>
-        </w:r>
-        <w:r>
-          <w:rPr>
-            <w:noProof/>
-            <w:webHidden/>
-          </w:rPr>
-          <w:fldChar w:fldCharType="separate"/>
-        </w:r>
-        <w:r>
-          <w:rPr>
-            <w:noProof/>
-            <w:webHidden/>
-          </w:rPr>
-          <w:t>2</w:t>
-        </w:r>
-        <w:r>
-          <w:rPr>
-            <w:noProof/>
-            <w:webHidden/>
-          </w:rPr>
-          <w:fldChar w:fldCharType="end"/>
-        </w:r>
-      </w:hyperlink>
-    </w:p>
-    <w:p>
-      <w:pPr>
-        <w:pStyle w:val="TDC1"/>
-        <w:tabs>
-          <w:tab w:val="right" w:leader="dot" w:pos="8828"/>
-        </w:tabs>
-        <w:rPr>
-          <w:rFonts w:asciiTheme="minorHAnsi" w:eastAsiaTheme="minorEastAsia" w:hAnsiTheme="minorHAnsi"/>
-          <w:noProof/>
-          <w:kern w:val="2"/>
-          <w:sz w:val="22"/>
-          <w:lang w:eastAsia="es-CO"/>
-          <w14:ligatures w14:val="standardContextual"/>
-        </w:rPr>
-      </w:pPr>
-      <w:hyperlink w:anchor="_Toc189312043" w:history="1">
-        <w:r>
-          <w:rPr>
-            <w:rStyle w:val="Hipervnculo"/>
-            <w:rFonts w:cs="Times New Roman"/>
-            <w:noProof/>
-          </w:rPr>
-          <w:t>2.2 PROCESO APLICACIÓN TÉCNICAS</w:t>
-        </w:r>
-        <w:r>
-          <w:rPr>
-            <w:noProof/>
-            <w:webHidden/>
-          </w:rPr>
-          <w:tab/>
-        </w:r>
-        <w:r>
-          <w:rPr>
-            <w:noProof/>
-            <w:webHidden/>
-          </w:rPr>
-          <w:fldChar w:fldCharType="begin"/>
-        </w:r>
-        <w:r>
-          <w:rPr>
-            <w:noProof/>
-            <w:webHidden/>
-          </w:rPr>
-          <w:instrText xml:space="preserve"> PAGEREF _Toc189312043 \h </w:instrText>
+          <w:instrText xml:space="preserve"> PAGEREF _Toc189327744 \h </w:instrText>
         </w:r>
         <w:r>
           <w:rPr>
@@ -1002,6 +858,81 @@
     </w:p>
     <w:p>
       <w:pPr>
+        <w:pStyle w:val="TDC2"/>
+        <w:tabs>
+          <w:tab w:val="right" w:leader="dot" w:pos="8828"/>
+        </w:tabs>
+        <w:rPr>
+          <w:rFonts w:eastAsiaTheme="minorEastAsia"/>
+          <w:noProof/>
+          <w:kern w:val="2"/>
+          <w:sz w:val="24"/>
+          <w:szCs w:val="24"/>
+          <w:lang w:eastAsia="es-CO"/>
+          <w14:ligatures w14:val="standardContextual"/>
+        </w:rPr>
+      </w:pPr>
+      <w:hyperlink w:anchor="_Toc189327745" w:history="1">
+        <w:r>
+          <w:rPr>
+            <w:rStyle w:val="Hipervnculo"/>
+            <w:rFonts w:ascii="Times New Roman" w:hAnsi="Times New Roman" w:cs="Times New Roman"/>
+            <w:noProof/>
+          </w:rPr>
+          <w:t>1.1 Técnicas Seleccionadas</w:t>
+        </w:r>
+        <w:r>
+          <w:rPr>
+            <w:noProof/>
+            <w:webHidden/>
+          </w:rPr>
+          <w:tab/>
+        </w:r>
+        <w:r>
+          <w:rPr>
+            <w:noProof/>
+            <w:webHidden/>
+          </w:rPr>
+          <w:fldChar w:fldCharType="begin"/>
+        </w:r>
+        <w:r>
+          <w:rPr>
+            <w:noProof/>
+            <w:webHidden/>
+          </w:rPr>
+          <w:instrText xml:space="preserve"> PAGEREF _Toc189327745 \h </w:instrText>
+        </w:r>
+        <w:r>
+          <w:rPr>
+            <w:noProof/>
+            <w:webHidden/>
+          </w:rPr>
+        </w:r>
+        <w:r>
+          <w:rPr>
+            <w:noProof/>
+            <w:webHidden/>
+          </w:rPr>
+          <w:fldChar w:fldCharType="separate"/>
+        </w:r>
+        <w:r>
+          <w:rPr>
+            <w:noProof/>
+            <w:webHidden/>
+          </w:rPr>
+          <w:t>3</w:t>
+        </w:r>
+        <w:r>
+          <w:rPr>
+            <w:noProof/>
+            <w:webHidden/>
+          </w:rPr>
+          <w:fldChar w:fldCharType="end"/>
+        </w:r>
+      </w:hyperlink>
+    </w:p>
+    <w:p>
+      <w:pPr>
         <w:pStyle w:val="TDC1"/>
         <w:tabs>
           <w:tab w:val="right" w:leader="dot" w:pos="8828"/>
@@ -1010,12 +941,86 @@
           <w:rFonts w:asciiTheme="minorHAnsi" w:eastAsiaTheme="minorEastAsia" w:hAnsiTheme="minorHAnsi"/>
           <w:noProof/>
           <w:kern w:val="2"/>
-          <w:sz w:val="22"/>
+          <w:szCs w:val="24"/>
           <w:lang w:eastAsia="es-CO"/>
           <w14:ligatures w14:val="standardContextual"/>
         </w:rPr>
       </w:pPr>
-      <w:hyperlink w:anchor="_Toc189312044" w:history="1">
+      <w:hyperlink w:anchor="_Toc189327746" w:history="1">
+        <w:r>
+          <w:rPr>
+            <w:rStyle w:val="Hipervnculo"/>
+            <w:rFonts w:cs="Times New Roman"/>
+            <w:noProof/>
+          </w:rPr>
+          <w:t>2.2 PROCESO APLICACIÓN TÉCNICAS</w:t>
+        </w:r>
+        <w:r>
+          <w:rPr>
+            <w:noProof/>
+            <w:webHidden/>
+          </w:rPr>
+          <w:tab/>
+        </w:r>
+        <w:r>
+          <w:rPr>
+            <w:noProof/>
+            <w:webHidden/>
+          </w:rPr>
+          <w:fldChar w:fldCharType="begin"/>
+        </w:r>
+        <w:r>
+          <w:rPr>
+            <w:noProof/>
+            <w:webHidden/>
+          </w:rPr>
+          <w:instrText xml:space="preserve"> PAGEREF _Toc189327746 \h </w:instrText>
+        </w:r>
+        <w:r>
+          <w:rPr>
+            <w:noProof/>
+            <w:webHidden/>
+          </w:rPr>
+        </w:r>
+        <w:r>
+          <w:rPr>
+            <w:noProof/>
+            <w:webHidden/>
+          </w:rPr>
+          <w:fldChar w:fldCharType="separate"/>
+        </w:r>
+        <w:r>
+          <w:rPr>
+            <w:noProof/>
+            <w:webHidden/>
+          </w:rPr>
+          <w:t>3</w:t>
+        </w:r>
+        <w:r>
+          <w:rPr>
+            <w:noProof/>
+            <w:webHidden/>
+          </w:rPr>
+          <w:fldChar w:fldCharType="end"/>
+        </w:r>
+      </w:hyperlink>
+    </w:p>
+    <w:p>
+      <w:pPr>
+        <w:pStyle w:val="TDC1"/>
+        <w:tabs>
+          <w:tab w:val="right" w:leader="dot" w:pos="8828"/>
+        </w:tabs>
+        <w:rPr>
+          <w:rFonts w:asciiTheme="minorHAnsi" w:eastAsiaTheme="minorEastAsia" w:hAnsiTheme="minorHAnsi"/>
+          <w:noProof/>
+          <w:kern w:val="2"/>
+          <w:szCs w:val="24"/>
+          <w:lang w:eastAsia="es-CO"/>
+          <w14:ligatures w14:val="standardContextual"/>
+        </w:rPr>
+      </w:pPr>
+      <w:hyperlink w:anchor="_Toc189327747" w:history="1">
         <w:r>
           <w:rPr>
             <w:rStyle w:val="Hipervnculo"/>
@@ -1043,7 +1048,7 @@
             <w:noProof/>
             <w:webHidden/>
           </w:rPr>
-          <w:instrText xml:space="preserve"> PAGEREF _Toc189312044 \h </w:instrText>
+          <w:instrText xml:space="preserve"> PAGEREF _Toc189327747 \h </w:instrText>
         </w:r>
         <w:r>
           <w:rPr>
@@ -1076,22 +1081,116 @@
     </w:p>
     <w:p>
       <w:pPr>
-        <w:jc w:val="both"/>
-        <w:rPr>
-          <w:rFonts w:ascii="Times New Roman" w:hAnsi="Times New Roman" w:cs="Times New Roman"/>
-          <w:sz w:val="24"/>
-          <w:szCs w:val="24"/>
+        <w:pStyle w:val="TDC3"/>
+        <w:tabs>
+          <w:tab w:val="right" w:leader="dot" w:pos="8828"/>
+        </w:tabs>
+        <w:ind w:left="0"/>
+        <w:rPr>
+          <w:noProof/>
         </w:rPr>
       </w:pPr>
       <w:r>
-        <w:rPr>
-          <w:rFonts w:ascii="Times New Roman" w:hAnsi="Times New Roman" w:cs="Times New Roman"/>
-          <w:sz w:val="24"/>
+        <w:t>2.4</w:t>
+      </w:r>
+      <w:r>
+        <w:t xml:space="preserve"> </w:t>
+      </w:r>
+      <w:hyperlink w:anchor="_Toc189327748" w:history="1">
+        <w:r>
+          <w:rPr>
+            <w:rStyle w:val="Hipervnculo"/>
+            <w:rFonts w:ascii="Times New Roman" w:eastAsia="Times New Roman" w:hAnsi="Times New Roman" w:cs="Times New Roman"/>
+            <w:noProof/>
+            <w:kern w:val="0"/>
+            <w:lang w:eastAsia="es-CO"/>
+            <w14:ligatures w14:val="none"/>
+          </w:rPr>
+          <w:t>REQUISITOS NO TÉCNICOS PARA EL PROTOTIPO FUNCIONAL DE SOFTWARE</w:t>
+        </w:r>
+        <w:r>
+          <w:rPr>
+            <w:noProof/>
+            <w:webHidden/>
+          </w:rPr>
+          <w:tab/>
+        </w:r>
+        <w:r>
+          <w:rPr>
+            <w:noProof/>
+            <w:webHidden/>
+          </w:rPr>
+          <w:fldChar w:fldCharType="begin"/>
+        </w:r>
+        <w:r>
+          <w:rPr>
+            <w:noProof/>
+            <w:webHidden/>
+          </w:rPr>
+          <w:instrText xml:space="preserve"> PAGEREF _Toc189327748 \h </w:instrText>
+        </w:r>
+        <w:r>
+          <w:rPr>
+            <w:noProof/>
+            <w:webHidden/>
+          </w:rPr>
+        </w:r>
+        <w:r>
+          <w:rPr>
+            <w:noProof/>
+            <w:webHidden/>
+          </w:rPr>
+          <w:fldChar w:fldCharType="separate"/>
+        </w:r>
+        <w:r>
+          <w:rPr>
+            <w:noProof/>
+            <w:webHidden/>
+          </w:rPr>
+          <w:t>5</w:t>
+        </w:r>
+        <w:r>
+          <w:rPr>
+            <w:noProof/>
+            <w:webHidden/>
+          </w:rPr>
+          <w:fldChar w:fldCharType="end"/>
+        </w:r>
+      </w:hyperlink>
+    </w:p>
+    <w:p>
+      <w:pPr>
+        <w:pStyle w:val="TDC1"/>
+        <w:tabs>
+          <w:tab w:val="right" w:leader="dot" w:pos="8828"/>
+        </w:tabs>
+        <w:rPr>
+          <w:rFonts w:asciiTheme="minorHAnsi" w:eastAsiaTheme="minorEastAsia" w:hAnsiTheme="minorHAnsi"/>
+          <w:noProof/>
+          <w:kern w:val="2"/>
+          <w:sz w:val="22"/>
+          <w:lang w:eastAsia="es-CO"/>
+          <w14:ligatures w14:val="standardContextual"/>
+        </w:rPr>
+      </w:pPr>
+      <w:r>
+        <w:rPr>
           <w:szCs w:val="24"/>
         </w:rPr>
         <w:fldChar w:fldCharType="end"/>
       </w:r>
     </w:p>
+    <w:p/>
+    <w:p>
+      <w:pPr>
+        <w:rPr>
+          <w:rFonts w:eastAsiaTheme="minorEastAsia"/>
+          <w:noProof/>
+          <w:lang w:eastAsia="es-CO"/>
+        </w:rPr>
+      </w:pPr>
+    </w:p>
+    <w:p/>
     <w:p>
       <w:pPr>
         <w:jc w:val="both"/>
@@ -1234,16 +1333,6 @@
     </w:p>
     <w:p>
       <w:pPr>
-        <w:jc w:val="both"/>
-        <w:rPr>
-          <w:rFonts w:ascii="Times New Roman" w:hAnsi="Times New Roman" w:cs="Times New Roman"/>
-          <w:sz w:val="24"/>
-          <w:szCs w:val="24"/>
-        </w:rPr>
-      </w:pPr>
-    </w:p>
-    <w:p>
-      <w:pPr>
         <w:pStyle w:val="Ttulo1"/>
         <w:jc w:val="both"/>
         <w:rPr>
@@ -1251,12 +1340,13 @@
           <w:szCs w:val="24"/>
         </w:rPr>
       </w:pPr>
-      <w:bookmarkStart w:id="1" w:name="_Toc189312041"/>
+      <w:bookmarkStart w:id="2" w:name="_Toc189327744"/>
       <w:r>
         <w:rPr>
           <w:rFonts w:cs="Times New Roman"/>
           <w:szCs w:val="24"/>
         </w:rPr>
+        <w:lastRenderedPageBreak/>
         <w:t>2</w:t>
       </w:r>
       <w:r>
@@ -1287,7 +1377,7 @@
         </w:rPr>
         <w:t>SELECCIONADAS</w:t>
       </w:r>
-      <w:bookmarkEnd w:id="1"/>
+      <w:bookmarkEnd w:id="2"/>
     </w:p>
     <w:p>
       <w:pPr>
@@ -1299,7 +1389,7 @@
           <w:szCs w:val="24"/>
         </w:rPr>
       </w:pPr>
-      <w:bookmarkStart w:id="2" w:name="_Toc189312042"/>
+      <w:bookmarkStart w:id="3" w:name="_Toc189327745"/>
       <w:r>
         <w:rPr>
           <w:rFonts w:ascii="Times New Roman" w:hAnsi="Times New Roman" w:cs="Times New Roman"/>
@@ -1316,7 +1406,7 @@
         </w:rPr>
         <w:t>Técnicas Seleccionadas</w:t>
       </w:r>
-      <w:bookmarkEnd w:id="2"/>
+      <w:bookmarkEnd w:id="3"/>
     </w:p>
     <w:p/>
     <w:tbl>
@@ -1338,7 +1428,6 @@
           </w:tcPr>
           <w:p>
             <w:pPr>
-              <w:spacing w:after="0" w:line="240" w:lineRule="auto"/>
               <w:jc w:val="center"/>
               <w:rPr>
                 <w:rFonts w:ascii="Times New Roman" w:eastAsia="Times New Roman" w:hAnsi="Times New Roman" w:cs="Times New Roman"/>
@@ -1362,7 +1451,6 @@
                 <w:lang w:eastAsia="es-CO"/>
                 <w14:ligatures w14:val="none"/>
               </w:rPr>
-              <w:lastRenderedPageBreak/>
               <w:t>Técnica</w:t>
             </w:r>
           </w:p>
@@ -1473,7 +1561,6 @@
           </w:tcPr>
           <w:p>
             <w:pPr>
-              <w:spacing w:after="0" w:line="240" w:lineRule="auto"/>
               <w:rPr>
                 <w:rFonts w:ascii="Times New Roman" w:eastAsia="Times New Roman" w:hAnsi="Times New Roman" w:cs="Times New Roman"/>
                 <w:kern w:val="0"/>
@@ -1503,7 +1590,6 @@
           </w:tcPr>
           <w:p>
             <w:pPr>
-              <w:spacing w:after="0" w:line="240" w:lineRule="auto"/>
               <w:rPr>
                 <w:rFonts w:ascii="Times New Roman" w:eastAsia="Times New Roman" w:hAnsi="Times New Roman" w:cs="Times New Roman"/>
                 <w:kern w:val="0"/>
@@ -1535,7 +1621,6 @@
           </w:tcPr>
           <w:p>
             <w:pPr>
-              <w:spacing w:after="0" w:line="240" w:lineRule="auto"/>
               <w:rPr>
                 <w:rFonts w:ascii="Times New Roman" w:eastAsia="Times New Roman" w:hAnsi="Times New Roman" w:cs="Times New Roman"/>
                 <w:kern w:val="0"/>
@@ -1565,7 +1650,6 @@
           </w:tcPr>
           <w:p>
             <w:pPr>
-              <w:spacing w:after="0" w:line="240" w:lineRule="auto"/>
               <w:rPr>
                 <w:rFonts w:ascii="Times New Roman" w:eastAsia="Times New Roman" w:hAnsi="Times New Roman" w:cs="Times New Roman"/>
                 <w:kern w:val="0"/>
@@ -1595,7 +1679,6 @@
           </w:tcPr>
           <w:p>
             <w:pPr>
-              <w:spacing w:after="0" w:line="240" w:lineRule="auto"/>
               <w:rPr>
                 <w:rFonts w:ascii="Times New Roman" w:eastAsia="Times New Roman" w:hAnsi="Times New Roman" w:cs="Times New Roman"/>
                 <w:kern w:val="0"/>
@@ -1627,7 +1710,6 @@
           </w:tcPr>
           <w:p>
             <w:pPr>
-              <w:spacing w:after="0" w:line="240" w:lineRule="auto"/>
               <w:rPr>
                 <w:rFonts w:ascii="Times New Roman" w:eastAsia="Times New Roman" w:hAnsi="Times New Roman" w:cs="Times New Roman"/>
                 <w:kern w:val="0"/>
@@ -1657,7 +1739,6 @@
           </w:tcPr>
           <w:p>
             <w:pPr>
-              <w:spacing w:after="0" w:line="240" w:lineRule="auto"/>
               <w:rPr>
                 <w:rFonts w:ascii="Times New Roman" w:eastAsia="Times New Roman" w:hAnsi="Times New Roman" w:cs="Times New Roman"/>
                 <w:kern w:val="0"/>
@@ -1687,7 +1768,6 @@
           </w:tcPr>
           <w:p>
             <w:pPr>
-              <w:spacing w:after="0" w:line="240" w:lineRule="auto"/>
               <w:rPr>
                 <w:rFonts w:ascii="Times New Roman" w:eastAsia="Times New Roman" w:hAnsi="Times New Roman" w:cs="Times New Roman"/>
                 <w:kern w:val="0"/>
@@ -1719,7 +1799,6 @@
           </w:tcPr>
           <w:p>
             <w:pPr>
-              <w:spacing w:after="0" w:line="240" w:lineRule="auto"/>
               <w:rPr>
                 <w:rFonts w:ascii="Times New Roman" w:eastAsia="Times New Roman" w:hAnsi="Times New Roman" w:cs="Times New Roman"/>
                 <w:kern w:val="0"/>
@@ -1749,7 +1828,6 @@
           </w:tcPr>
           <w:p>
             <w:pPr>
-              <w:spacing w:after="0" w:line="240" w:lineRule="auto"/>
               <w:rPr>
                 <w:rFonts w:ascii="Times New Roman" w:eastAsia="Times New Roman" w:hAnsi="Times New Roman" w:cs="Times New Roman"/>
                 <w:kern w:val="0"/>
@@ -1803,7 +1881,6 @@
           </w:tcPr>
           <w:p>
             <w:pPr>
-              <w:spacing w:after="0" w:line="240" w:lineRule="auto"/>
               <w:rPr>
                 <w:rFonts w:ascii="Times New Roman" w:eastAsia="Times New Roman" w:hAnsi="Times New Roman" w:cs="Times New Roman"/>
                 <w:kern w:val="0"/>
@@ -1857,7 +1934,7 @@
           <w:szCs w:val="24"/>
         </w:rPr>
       </w:pPr>
-      <w:bookmarkStart w:id="3" w:name="_Toc189312043"/>
+      <w:bookmarkStart w:id="4" w:name="_Toc189327746"/>
       <w:r>
         <w:rPr>
           <w:rFonts w:cs="Times New Roman"/>
@@ -1907,7 +1984,7 @@
         </w:rPr>
         <w:t>TÉCNICAS</w:t>
       </w:r>
-      <w:bookmarkEnd w:id="3"/>
+      <w:bookmarkEnd w:id="4"/>
     </w:p>
     <w:p>
       <w:pPr>
@@ -2148,6 +2225,7 @@
           <w:sz w:val="24"/>
           <w:szCs w:val="24"/>
         </w:rPr>
+        <w:lastRenderedPageBreak/>
         <w:t>Técnicas utilizadas y aplicación</w:t>
       </w:r>
     </w:p>
@@ -2176,16 +2254,7 @@
           <w:sz w:val="24"/>
           <w:szCs w:val="24"/>
         </w:rPr>
-        <w:t xml:space="preserve"> Se llevaron a cabo entrevistas con analistas de datos y usuarios de negocio para conocer sus necesidades y problemas en la generación de consultas SQL. Esta técnica </w:t>
-      </w:r>
-      <w:r>
-        <w:rPr>
-          <w:rFonts w:ascii="Times New Roman" w:hAnsi="Times New Roman" w:cs="Times New Roman"/>
-          <w:sz w:val="24"/>
-          <w:szCs w:val="24"/>
-        </w:rPr>
-        <w:lastRenderedPageBreak/>
-        <w:t>permitió recopilar información detallada y cualitativa directamente de los involucrados, asegurando que los requisitos reflejaran sus expectativas.</w:t>
+        <w:t xml:space="preserve"> Se llevaron a cabo entrevistas con analistas de datos y usuarios de negocio para conocer sus necesidades y problemas en la generación de consultas SQL. Esta técnica permitió recopilar información detallada y cualitativa directamente de los involucrados, asegurando que los requisitos reflejaran sus expectativas.</w:t>
       </w:r>
     </w:p>
     <w:p>
@@ -2445,7 +2514,7 @@
           <w:szCs w:val="24"/>
         </w:rPr>
       </w:pPr>
-      <w:bookmarkStart w:id="4" w:name="_Toc189312044"/>
+      <w:bookmarkStart w:id="5" w:name="_Toc189327747"/>
       <w:r>
         <w:rPr>
           <w:rFonts w:cs="Times New Roman"/>
@@ -2481,7 +2550,7 @@
         </w:rPr>
         <w:t>RESULTADOS</w:t>
       </w:r>
-      <w:bookmarkEnd w:id="4"/>
+      <w:bookmarkEnd w:id="5"/>
     </w:p>
     <w:p>
       <w:pPr>
@@ -2527,6 +2596,7 @@
                 <w:b/>
                 <w:bCs/>
               </w:rPr>
+              <w:lastRenderedPageBreak/>
               <w:t>Tipo de Resultado</w:t>
             </w:r>
           </w:p>
@@ -2596,7 +2666,6 @@
           </w:tbl>
           <w:p>
             <w:pPr>
-              <w:spacing w:after="0" w:line="240" w:lineRule="auto"/>
               <w:rPr>
                 <w:rFonts w:ascii="Times New Roman" w:eastAsia="Times New Roman" w:hAnsi="Times New Roman" w:cs="Times New Roman"/>
                 <w:b/>
@@ -2730,7 +2799,6 @@
           </w:tbl>
           <w:p>
             <w:pPr>
-              <w:spacing w:after="0" w:line="240" w:lineRule="auto"/>
               <w:rPr>
                 <w:rFonts w:ascii="Times New Roman" w:eastAsia="Times New Roman" w:hAnsi="Times New Roman" w:cs="Times New Roman"/>
                 <w:b/>
@@ -2836,7 +2904,6 @@
               <w:jc w:val="both"/>
             </w:pPr>
             <w:r>
-              <w:lastRenderedPageBreak/>
               <w:t>Necesidad</w:t>
             </w:r>
           </w:p>
@@ -2899,7 +2966,6 @@
           </w:tbl>
           <w:p>
             <w:pPr>
-              <w:spacing w:after="0" w:line="240" w:lineRule="auto"/>
               <w:rPr>
                 <w:rFonts w:ascii="Times New Roman" w:eastAsia="Times New Roman" w:hAnsi="Times New Roman" w:cs="Times New Roman"/>
                 <w:vanish/>
@@ -3940,6 +4006,738 @@
     </w:p>
     <w:p>
       <w:pPr>
+        <w:spacing w:before="100" w:beforeAutospacing="1" w:after="100" w:afterAutospacing="1" w:line="240" w:lineRule="auto"/>
+        <w:outlineLvl w:val="2"/>
+        <w:rPr>
+          <w:rFonts w:ascii="Times New Roman" w:eastAsia="Times New Roman" w:hAnsi="Times New Roman" w:cs="Times New Roman"/>
+          <w:b/>
+          <w:bCs/>
+          <w:kern w:val="0"/>
+          <w:sz w:val="27"/>
+          <w:szCs w:val="27"/>
+          <w:lang w:eastAsia="es-CO"/>
+          <w14:ligatures w14:val="none"/>
+        </w:rPr>
+      </w:pPr>
+      <w:bookmarkStart w:id="6" w:name="_Toc189327748"/>
+      <w:r>
+        <w:rPr>
+          <w:rFonts w:ascii="Times New Roman" w:eastAsia="Times New Roman" w:hAnsi="Times New Roman" w:cs="Times New Roman"/>
+          <w:b/>
+          <w:bCs/>
+          <w:kern w:val="0"/>
+          <w:sz w:val="27"/>
+          <w:szCs w:val="27"/>
+          <w:lang w:eastAsia="es-CO"/>
+          <w14:ligatures w14:val="none"/>
+        </w:rPr>
+        <w:t xml:space="preserve">2.4 </w:t>
+      </w:r>
+      <w:r>
+        <w:rPr>
+          <w:rFonts w:ascii="Times New Roman" w:eastAsia="Times New Roman" w:hAnsi="Times New Roman" w:cs="Times New Roman"/>
+          <w:b/>
+          <w:bCs/>
+          <w:kern w:val="0"/>
+          <w:sz w:val="27"/>
+          <w:szCs w:val="27"/>
+          <w:lang w:eastAsia="es-CO"/>
+          <w14:ligatures w14:val="none"/>
+        </w:rPr>
+        <w:t>Requisitos No Técnicos para el Prototipo Funcional de Software</w:t>
+      </w:r>
+      <w:bookmarkEnd w:id="6"/>
+    </w:p>
+    <w:p>
+      <w:pPr>
+        <w:spacing w:before="100" w:beforeAutospacing="1" w:after="100" w:afterAutospacing="1" w:line="240" w:lineRule="auto"/>
+        <w:outlineLvl w:val="3"/>
+        <w:rPr>
+          <w:rFonts w:ascii="Times New Roman" w:eastAsia="Times New Roman" w:hAnsi="Times New Roman" w:cs="Times New Roman"/>
+          <w:b/>
+          <w:bCs/>
+          <w:kern w:val="0"/>
+          <w:sz w:val="24"/>
+          <w:szCs w:val="24"/>
+          <w:lang w:eastAsia="es-CO"/>
+          <w14:ligatures w14:val="none"/>
+        </w:rPr>
+      </w:pPr>
+      <w:r>
+        <w:rPr>
+          <w:rFonts w:ascii="Times New Roman" w:eastAsia="Times New Roman" w:hAnsi="Times New Roman" w:cs="Times New Roman"/>
+          <w:b/>
+          <w:bCs/>
+          <w:kern w:val="0"/>
+          <w:sz w:val="24"/>
+          <w:szCs w:val="24"/>
+          <w:lang w:eastAsia="es-CO"/>
+          <w14:ligatures w14:val="none"/>
+        </w:rPr>
+        <w:lastRenderedPageBreak/>
+        <w:t>1. Usabilidad y Experiencia del Usuario</w:t>
+      </w:r>
+    </w:p>
+    <w:p>
+      <w:pPr>
+        <w:numPr>
+          <w:ilvl w:val="0"/>
+          <w:numId w:val="42"/>
+        </w:numPr>
+        <w:spacing w:before="100" w:beforeAutospacing="1" w:after="100" w:afterAutospacing="1" w:line="240" w:lineRule="auto"/>
+        <w:rPr>
+          <w:rFonts w:ascii="Times New Roman" w:eastAsia="Times New Roman" w:hAnsi="Times New Roman" w:cs="Times New Roman"/>
+          <w:kern w:val="0"/>
+          <w:sz w:val="24"/>
+          <w:szCs w:val="24"/>
+          <w:lang w:eastAsia="es-CO"/>
+          <w14:ligatures w14:val="none"/>
+        </w:rPr>
+      </w:pPr>
+      <w:r>
+        <w:rPr>
+          <w:rFonts w:ascii="Times New Roman" w:eastAsia="Times New Roman" w:hAnsi="Times New Roman" w:cs="Times New Roman"/>
+          <w:kern w:val="0"/>
+          <w:sz w:val="24"/>
+          <w:szCs w:val="24"/>
+          <w:lang w:eastAsia="es-CO"/>
+          <w14:ligatures w14:val="none"/>
+        </w:rPr>
+        <w:t>La interfaz debe ser intuitiva y amigable, permitiendo a los usuarios generar y validar consultas SQL sin necesidad de conocimientos avanzados.</w:t>
+      </w:r>
+    </w:p>
+    <w:p>
+      <w:pPr>
+        <w:numPr>
+          <w:ilvl w:val="0"/>
+          <w:numId w:val="42"/>
+        </w:numPr>
+        <w:spacing w:before="100" w:beforeAutospacing="1" w:after="100" w:afterAutospacing="1" w:line="240" w:lineRule="auto"/>
+        <w:rPr>
+          <w:rFonts w:ascii="Times New Roman" w:eastAsia="Times New Roman" w:hAnsi="Times New Roman" w:cs="Times New Roman"/>
+          <w:kern w:val="0"/>
+          <w:sz w:val="24"/>
+          <w:szCs w:val="24"/>
+          <w:lang w:eastAsia="es-CO"/>
+          <w14:ligatures w14:val="none"/>
+        </w:rPr>
+      </w:pPr>
+      <w:r>
+        <w:rPr>
+          <w:rFonts w:ascii="Times New Roman" w:eastAsia="Times New Roman" w:hAnsi="Times New Roman" w:cs="Times New Roman"/>
+          <w:kern w:val="0"/>
+          <w:sz w:val="24"/>
+          <w:szCs w:val="24"/>
+          <w:lang w:eastAsia="es-CO"/>
+          <w14:ligatures w14:val="none"/>
+        </w:rPr>
+        <w:t>Se debe ofrecer una experiencia fluida y eficiente para minimizar la curva de aprendizaje.</w:t>
+      </w:r>
+    </w:p>
+    <w:p>
+      <w:pPr>
+        <w:numPr>
+          <w:ilvl w:val="0"/>
+          <w:numId w:val="42"/>
+        </w:numPr>
+        <w:spacing w:before="100" w:beforeAutospacing="1" w:after="100" w:afterAutospacing="1" w:line="240" w:lineRule="auto"/>
+        <w:rPr>
+          <w:rFonts w:ascii="Times New Roman" w:eastAsia="Times New Roman" w:hAnsi="Times New Roman" w:cs="Times New Roman"/>
+          <w:kern w:val="0"/>
+          <w:sz w:val="24"/>
+          <w:szCs w:val="24"/>
+          <w:lang w:eastAsia="es-CO"/>
+          <w14:ligatures w14:val="none"/>
+        </w:rPr>
+      </w:pPr>
+      <w:r>
+        <w:rPr>
+          <w:rFonts w:ascii="Times New Roman" w:eastAsia="Times New Roman" w:hAnsi="Times New Roman" w:cs="Times New Roman"/>
+          <w:kern w:val="0"/>
+          <w:sz w:val="24"/>
+          <w:szCs w:val="24"/>
+          <w:lang w:eastAsia="es-CO"/>
+          <w14:ligatures w14:val="none"/>
+        </w:rPr>
+        <w:t>La plataforma debe proporcionar una función de previsualización clara y fácil de interpretar para evitar errores en la ejecución de consultas.</w:t>
+      </w:r>
+    </w:p>
+    <w:p>
+      <w:pPr>
+        <w:spacing w:before="100" w:beforeAutospacing="1" w:after="100" w:afterAutospacing="1" w:line="240" w:lineRule="auto"/>
+        <w:outlineLvl w:val="3"/>
+        <w:rPr>
+          <w:rFonts w:ascii="Times New Roman" w:eastAsia="Times New Roman" w:hAnsi="Times New Roman" w:cs="Times New Roman"/>
+          <w:b/>
+          <w:bCs/>
+          <w:kern w:val="0"/>
+          <w:sz w:val="24"/>
+          <w:szCs w:val="24"/>
+          <w:lang w:eastAsia="es-CO"/>
+          <w14:ligatures w14:val="none"/>
+        </w:rPr>
+      </w:pPr>
+      <w:r>
+        <w:rPr>
+          <w:rFonts w:ascii="Times New Roman" w:eastAsia="Times New Roman" w:hAnsi="Times New Roman" w:cs="Times New Roman"/>
+          <w:b/>
+          <w:bCs/>
+          <w:kern w:val="0"/>
+          <w:sz w:val="24"/>
+          <w:szCs w:val="24"/>
+          <w:lang w:eastAsia="es-CO"/>
+          <w14:ligatures w14:val="none"/>
+        </w:rPr>
+        <w:t>2. Accesibilidad y Soporte al Usuario</w:t>
+      </w:r>
+    </w:p>
+    <w:p>
+      <w:pPr>
+        <w:numPr>
+          <w:ilvl w:val="0"/>
+          <w:numId w:val="43"/>
+        </w:numPr>
+        <w:spacing w:before="100" w:beforeAutospacing="1" w:after="100" w:afterAutospacing="1" w:line="240" w:lineRule="auto"/>
+        <w:rPr>
+          <w:rFonts w:ascii="Times New Roman" w:eastAsia="Times New Roman" w:hAnsi="Times New Roman" w:cs="Times New Roman"/>
+          <w:kern w:val="0"/>
+          <w:sz w:val="24"/>
+          <w:szCs w:val="24"/>
+          <w:lang w:eastAsia="es-CO"/>
+          <w14:ligatures w14:val="none"/>
+        </w:rPr>
+      </w:pPr>
+      <w:r>
+        <w:rPr>
+          <w:rFonts w:ascii="Times New Roman" w:eastAsia="Times New Roman" w:hAnsi="Times New Roman" w:cs="Times New Roman"/>
+          <w:kern w:val="0"/>
+          <w:sz w:val="24"/>
+          <w:szCs w:val="24"/>
+          <w:lang w:eastAsia="es-CO"/>
+          <w14:ligatures w14:val="none"/>
+        </w:rPr>
+        <w:t>Se recomienda incluir un asistente interactivo con ejemplos y guías dentro de la plataforma para facilitar la comprensión de las consultas SQL.</w:t>
+      </w:r>
+    </w:p>
+    <w:p>
+      <w:pPr>
+        <w:numPr>
+          <w:ilvl w:val="0"/>
+          <w:numId w:val="43"/>
+        </w:numPr>
+        <w:spacing w:before="100" w:beforeAutospacing="1" w:after="100" w:afterAutospacing="1" w:line="240" w:lineRule="auto"/>
+        <w:rPr>
+          <w:rFonts w:ascii="Times New Roman" w:eastAsia="Times New Roman" w:hAnsi="Times New Roman" w:cs="Times New Roman"/>
+          <w:kern w:val="0"/>
+          <w:sz w:val="24"/>
+          <w:szCs w:val="24"/>
+          <w:lang w:eastAsia="es-CO"/>
+          <w14:ligatures w14:val="none"/>
+        </w:rPr>
+      </w:pPr>
+      <w:r>
+        <w:rPr>
+          <w:rFonts w:ascii="Times New Roman" w:eastAsia="Times New Roman" w:hAnsi="Times New Roman" w:cs="Times New Roman"/>
+          <w:kern w:val="0"/>
+          <w:sz w:val="24"/>
+          <w:szCs w:val="24"/>
+          <w:lang w:eastAsia="es-CO"/>
+          <w14:ligatures w14:val="none"/>
+        </w:rPr>
+        <w:t>El sistema debe ofrecer sugerencias automáticas y validaciones en tiempo real para reducir errores en la sintaxis de SQL.</w:t>
+      </w:r>
+    </w:p>
+    <w:p>
+      <w:pPr>
+        <w:numPr>
+          <w:ilvl w:val="0"/>
+          <w:numId w:val="43"/>
+        </w:numPr>
+        <w:spacing w:before="100" w:beforeAutospacing="1" w:after="100" w:afterAutospacing="1" w:line="240" w:lineRule="auto"/>
+        <w:rPr>
+          <w:rFonts w:ascii="Times New Roman" w:eastAsia="Times New Roman" w:hAnsi="Times New Roman" w:cs="Times New Roman"/>
+          <w:kern w:val="0"/>
+          <w:sz w:val="24"/>
+          <w:szCs w:val="24"/>
+          <w:lang w:eastAsia="es-CO"/>
+          <w14:ligatures w14:val="none"/>
+        </w:rPr>
+      </w:pPr>
+      <w:r>
+        <w:rPr>
+          <w:rFonts w:ascii="Times New Roman" w:eastAsia="Times New Roman" w:hAnsi="Times New Roman" w:cs="Times New Roman"/>
+          <w:kern w:val="0"/>
+          <w:sz w:val="24"/>
+          <w:szCs w:val="24"/>
+          <w:lang w:eastAsia="es-CO"/>
+          <w14:ligatures w14:val="none"/>
+        </w:rPr>
+        <w:t>Se debe proporcionar acceso centralizado a documentación actualizada sobre las reglas y estándares de SQL.</w:t>
+      </w:r>
+    </w:p>
+    <w:p>
+      <w:pPr>
+        <w:spacing w:before="100" w:beforeAutospacing="1" w:after="100" w:afterAutospacing="1" w:line="240" w:lineRule="auto"/>
+        <w:outlineLvl w:val="3"/>
+        <w:rPr>
+          <w:rFonts w:ascii="Times New Roman" w:eastAsia="Times New Roman" w:hAnsi="Times New Roman" w:cs="Times New Roman"/>
+          <w:b/>
+          <w:bCs/>
+          <w:kern w:val="0"/>
+          <w:sz w:val="24"/>
+          <w:szCs w:val="24"/>
+          <w:lang w:eastAsia="es-CO"/>
+          <w14:ligatures w14:val="none"/>
+        </w:rPr>
+      </w:pPr>
+      <w:r>
+        <w:rPr>
+          <w:rFonts w:ascii="Times New Roman" w:eastAsia="Times New Roman" w:hAnsi="Times New Roman" w:cs="Times New Roman"/>
+          <w:b/>
+          <w:bCs/>
+          <w:kern w:val="0"/>
+          <w:sz w:val="24"/>
+          <w:szCs w:val="24"/>
+          <w:lang w:eastAsia="es-CO"/>
+          <w14:ligatures w14:val="none"/>
+        </w:rPr>
+        <w:t>3. Seguridad y Privacidad</w:t>
+      </w:r>
+    </w:p>
+    <w:p>
+      <w:pPr>
+        <w:numPr>
+          <w:ilvl w:val="0"/>
+          <w:numId w:val="44"/>
+        </w:numPr>
+        <w:spacing w:before="100" w:beforeAutospacing="1" w:after="100" w:afterAutospacing="1" w:line="240" w:lineRule="auto"/>
+        <w:rPr>
+          <w:rFonts w:ascii="Times New Roman" w:eastAsia="Times New Roman" w:hAnsi="Times New Roman" w:cs="Times New Roman"/>
+          <w:kern w:val="0"/>
+          <w:sz w:val="24"/>
+          <w:szCs w:val="24"/>
+          <w:lang w:eastAsia="es-CO"/>
+          <w14:ligatures w14:val="none"/>
+        </w:rPr>
+      </w:pPr>
+      <w:r>
+        <w:rPr>
+          <w:rFonts w:ascii="Times New Roman" w:eastAsia="Times New Roman" w:hAnsi="Times New Roman" w:cs="Times New Roman"/>
+          <w:kern w:val="0"/>
+          <w:sz w:val="24"/>
+          <w:szCs w:val="24"/>
+          <w:lang w:eastAsia="es-CO"/>
+          <w14:ligatures w14:val="none"/>
+        </w:rPr>
+        <w:t>La solución debe garantizar la integridad y seguridad de los datos procesados, evitando manipulaciones no autorizadas.</w:t>
+      </w:r>
+    </w:p>
+    <w:p>
+      <w:pPr>
+        <w:numPr>
+          <w:ilvl w:val="0"/>
+          <w:numId w:val="44"/>
+        </w:numPr>
+        <w:spacing w:before="100" w:beforeAutospacing="1" w:after="100" w:afterAutospacing="1" w:line="240" w:lineRule="auto"/>
+        <w:rPr>
+          <w:rFonts w:ascii="Times New Roman" w:eastAsia="Times New Roman" w:hAnsi="Times New Roman" w:cs="Times New Roman"/>
+          <w:kern w:val="0"/>
+          <w:sz w:val="24"/>
+          <w:szCs w:val="24"/>
+          <w:lang w:eastAsia="es-CO"/>
+          <w14:ligatures w14:val="none"/>
+        </w:rPr>
+      </w:pPr>
+      <w:r>
+        <w:rPr>
+          <w:rFonts w:ascii="Times New Roman" w:eastAsia="Times New Roman" w:hAnsi="Times New Roman" w:cs="Times New Roman"/>
+          <w:kern w:val="0"/>
+          <w:sz w:val="24"/>
+          <w:szCs w:val="24"/>
+          <w:lang w:eastAsia="es-CO"/>
+          <w14:ligatures w14:val="none"/>
+        </w:rPr>
+        <w:t>Se deben establecer permisos de acceso según roles de usuario para proteger información confidencial.</w:t>
+      </w:r>
+    </w:p>
+    <w:p>
+      <w:pPr>
+        <w:spacing w:before="100" w:beforeAutospacing="1" w:after="100" w:afterAutospacing="1" w:line="240" w:lineRule="auto"/>
+        <w:outlineLvl w:val="3"/>
+        <w:rPr>
+          <w:rFonts w:ascii="Times New Roman" w:eastAsia="Times New Roman" w:hAnsi="Times New Roman" w:cs="Times New Roman"/>
+          <w:b/>
+          <w:bCs/>
+          <w:kern w:val="0"/>
+          <w:sz w:val="24"/>
+          <w:szCs w:val="24"/>
+          <w:lang w:eastAsia="es-CO"/>
+          <w14:ligatures w14:val="none"/>
+        </w:rPr>
+      </w:pPr>
+      <w:r>
+        <w:rPr>
+          <w:rFonts w:ascii="Times New Roman" w:eastAsia="Times New Roman" w:hAnsi="Times New Roman" w:cs="Times New Roman"/>
+          <w:b/>
+          <w:bCs/>
+          <w:kern w:val="0"/>
+          <w:sz w:val="24"/>
+          <w:szCs w:val="24"/>
+          <w:lang w:eastAsia="es-CO"/>
+          <w14:ligatures w14:val="none"/>
+        </w:rPr>
+        <w:t>4. Rendimiento y Escalabilidad</w:t>
+      </w:r>
+    </w:p>
+    <w:p>
+      <w:pPr>
+        <w:numPr>
+          <w:ilvl w:val="0"/>
+          <w:numId w:val="45"/>
+        </w:numPr>
+        <w:spacing w:before="100" w:beforeAutospacing="1" w:after="100" w:afterAutospacing="1" w:line="240" w:lineRule="auto"/>
+        <w:rPr>
+          <w:rFonts w:ascii="Times New Roman" w:eastAsia="Times New Roman" w:hAnsi="Times New Roman" w:cs="Times New Roman"/>
+          <w:kern w:val="0"/>
+          <w:sz w:val="24"/>
+          <w:szCs w:val="24"/>
+          <w:lang w:eastAsia="es-CO"/>
+          <w14:ligatures w14:val="none"/>
+        </w:rPr>
+      </w:pPr>
+      <w:r>
+        <w:rPr>
+          <w:rFonts w:ascii="Times New Roman" w:eastAsia="Times New Roman" w:hAnsi="Times New Roman" w:cs="Times New Roman"/>
+          <w:kern w:val="0"/>
+          <w:sz w:val="24"/>
+          <w:szCs w:val="24"/>
+          <w:lang w:eastAsia="es-CO"/>
+          <w14:ligatures w14:val="none"/>
+        </w:rPr>
+        <w:t>La optimización del sistema debe permitir la ejecución eficiente de consultas sin afectar el rendimiento de la plataforma.</w:t>
+      </w:r>
+    </w:p>
+    <w:p>
+      <w:pPr>
+        <w:numPr>
+          <w:ilvl w:val="0"/>
+          <w:numId w:val="45"/>
+        </w:numPr>
+        <w:spacing w:before="100" w:beforeAutospacing="1" w:after="100" w:afterAutospacing="1" w:line="240" w:lineRule="auto"/>
+        <w:rPr>
+          <w:rFonts w:ascii="Times New Roman" w:eastAsia="Times New Roman" w:hAnsi="Times New Roman" w:cs="Times New Roman"/>
+          <w:kern w:val="0"/>
+          <w:sz w:val="24"/>
+          <w:szCs w:val="24"/>
+          <w:lang w:eastAsia="es-CO"/>
+          <w14:ligatures w14:val="none"/>
+        </w:rPr>
+      </w:pPr>
+      <w:r>
+        <w:rPr>
+          <w:rFonts w:ascii="Times New Roman" w:eastAsia="Times New Roman" w:hAnsi="Times New Roman" w:cs="Times New Roman"/>
+          <w:kern w:val="0"/>
+          <w:sz w:val="24"/>
+          <w:szCs w:val="24"/>
+          <w:lang w:eastAsia="es-CO"/>
+          <w14:ligatures w14:val="none"/>
+        </w:rPr>
+        <w:t>La solución debe reducir significativamente el tiempo de creación de consultas y procesamiento de datos mediante la automatización de procesos.</w:t>
+      </w:r>
+    </w:p>
+    <w:p>
+      <w:pPr>
+        <w:numPr>
+          <w:ilvl w:val="0"/>
+          <w:numId w:val="45"/>
+        </w:numPr>
+        <w:spacing w:before="100" w:beforeAutospacing="1" w:after="100" w:afterAutospacing="1" w:line="240" w:lineRule="auto"/>
+        <w:rPr>
+          <w:rFonts w:ascii="Times New Roman" w:eastAsia="Times New Roman" w:hAnsi="Times New Roman" w:cs="Times New Roman"/>
+          <w:kern w:val="0"/>
+          <w:sz w:val="24"/>
+          <w:szCs w:val="24"/>
+          <w:lang w:eastAsia="es-CO"/>
+          <w14:ligatures w14:val="none"/>
+        </w:rPr>
+      </w:pPr>
+      <w:r>
+        <w:rPr>
+          <w:rFonts w:ascii="Times New Roman" w:eastAsia="Times New Roman" w:hAnsi="Times New Roman" w:cs="Times New Roman"/>
+          <w:kern w:val="0"/>
+          <w:sz w:val="24"/>
+          <w:szCs w:val="24"/>
+          <w:lang w:eastAsia="es-CO"/>
+          <w14:ligatures w14:val="none"/>
+        </w:rPr>
+        <w:t>Debe permitir la gestión de un volumen considerable de datos sin pérdida de rendimiento.</w:t>
+      </w:r>
+    </w:p>
+    <w:p>
+      <w:pPr>
+        <w:spacing w:before="100" w:beforeAutospacing="1" w:after="100" w:afterAutospacing="1" w:line="240" w:lineRule="auto"/>
+        <w:outlineLvl w:val="3"/>
+        <w:rPr>
+          <w:rFonts w:ascii="Times New Roman" w:eastAsia="Times New Roman" w:hAnsi="Times New Roman" w:cs="Times New Roman"/>
+          <w:b/>
+          <w:bCs/>
+          <w:kern w:val="0"/>
+          <w:sz w:val="24"/>
+          <w:szCs w:val="24"/>
+          <w:lang w:eastAsia="es-CO"/>
+          <w14:ligatures w14:val="none"/>
+        </w:rPr>
+      </w:pPr>
+      <w:r>
+        <w:rPr>
+          <w:rFonts w:ascii="Times New Roman" w:eastAsia="Times New Roman" w:hAnsi="Times New Roman" w:cs="Times New Roman"/>
+          <w:b/>
+          <w:bCs/>
+          <w:kern w:val="0"/>
+          <w:sz w:val="24"/>
+          <w:szCs w:val="24"/>
+          <w:lang w:eastAsia="es-CO"/>
+          <w14:ligatures w14:val="none"/>
+        </w:rPr>
+        <w:t>5. Automatización y Optimización del Proceso</w:t>
+      </w:r>
+    </w:p>
+    <w:p>
+      <w:pPr>
+        <w:numPr>
+          <w:ilvl w:val="0"/>
+          <w:numId w:val="46"/>
+        </w:numPr>
+        <w:spacing w:before="100" w:beforeAutospacing="1" w:after="100" w:afterAutospacing="1" w:line="240" w:lineRule="auto"/>
+        <w:rPr>
+          <w:rFonts w:ascii="Times New Roman" w:eastAsia="Times New Roman" w:hAnsi="Times New Roman" w:cs="Times New Roman"/>
+          <w:kern w:val="0"/>
+          <w:sz w:val="24"/>
+          <w:szCs w:val="24"/>
+          <w:lang w:eastAsia="es-CO"/>
+          <w14:ligatures w14:val="none"/>
+        </w:rPr>
+      </w:pPr>
+      <w:r>
+        <w:rPr>
+          <w:rFonts w:ascii="Times New Roman" w:eastAsia="Times New Roman" w:hAnsi="Times New Roman" w:cs="Times New Roman"/>
+          <w:kern w:val="0"/>
+          <w:sz w:val="24"/>
+          <w:szCs w:val="24"/>
+          <w:lang w:eastAsia="es-CO"/>
+          <w14:ligatures w14:val="none"/>
+        </w:rPr>
+        <w:t>Se recomienda la automatización del almacenamiento y clasificación de documentos con reglas predefinidas, reduciendo la dependencia de procesos manuales.</w:t>
+      </w:r>
+    </w:p>
+    <w:p>
+      <w:pPr>
+        <w:numPr>
+          <w:ilvl w:val="0"/>
+          <w:numId w:val="46"/>
+        </w:numPr>
+        <w:spacing w:before="100" w:beforeAutospacing="1" w:after="100" w:afterAutospacing="1" w:line="240" w:lineRule="auto"/>
+        <w:rPr>
+          <w:rFonts w:ascii="Times New Roman" w:eastAsia="Times New Roman" w:hAnsi="Times New Roman" w:cs="Times New Roman"/>
+          <w:kern w:val="0"/>
+          <w:sz w:val="24"/>
+          <w:szCs w:val="24"/>
+          <w:lang w:eastAsia="es-CO"/>
+          <w14:ligatures w14:val="none"/>
+        </w:rPr>
+      </w:pPr>
+      <w:r>
+        <w:rPr>
+          <w:rFonts w:ascii="Times New Roman" w:eastAsia="Times New Roman" w:hAnsi="Times New Roman" w:cs="Times New Roman"/>
+          <w:kern w:val="0"/>
+          <w:sz w:val="24"/>
+          <w:szCs w:val="24"/>
+          <w:lang w:eastAsia="es-CO"/>
+          <w14:ligatures w14:val="none"/>
+        </w:rPr>
+        <w:t>La plataforma debe detectar ineficiencias en la gestión documental de los municipios y optimizar el flujo de trabajo para mejorar la productividad.</w:t>
+      </w:r>
+    </w:p>
+    <w:p>
+      <w:pPr>
+        <w:spacing w:before="100" w:beforeAutospacing="1" w:after="100" w:afterAutospacing="1" w:line="240" w:lineRule="auto"/>
+        <w:outlineLvl w:val="3"/>
+        <w:rPr>
+          <w:rFonts w:ascii="Times New Roman" w:eastAsia="Times New Roman" w:hAnsi="Times New Roman" w:cs="Times New Roman"/>
+          <w:b/>
+          <w:bCs/>
+          <w:kern w:val="0"/>
+          <w:sz w:val="24"/>
+          <w:szCs w:val="24"/>
+          <w:lang w:eastAsia="es-CO"/>
+          <w14:ligatures w14:val="none"/>
+        </w:rPr>
+      </w:pPr>
+      <w:r>
+        <w:rPr>
+          <w:rFonts w:ascii="Times New Roman" w:eastAsia="Times New Roman" w:hAnsi="Times New Roman" w:cs="Times New Roman"/>
+          <w:b/>
+          <w:bCs/>
+          <w:kern w:val="0"/>
+          <w:sz w:val="24"/>
+          <w:szCs w:val="24"/>
+          <w:lang w:eastAsia="es-CO"/>
+          <w14:ligatures w14:val="none"/>
+        </w:rPr>
+        <w:t>6. Documentación y Centralización de Información</w:t>
+      </w:r>
+    </w:p>
+    <w:p>
+      <w:pPr>
+        <w:numPr>
+          <w:ilvl w:val="0"/>
+          <w:numId w:val="47"/>
+        </w:numPr>
+        <w:spacing w:before="100" w:beforeAutospacing="1" w:after="100" w:afterAutospacing="1" w:line="240" w:lineRule="auto"/>
+        <w:rPr>
+          <w:rFonts w:ascii="Times New Roman" w:eastAsia="Times New Roman" w:hAnsi="Times New Roman" w:cs="Times New Roman"/>
+          <w:kern w:val="0"/>
+          <w:sz w:val="24"/>
+          <w:szCs w:val="24"/>
+          <w:lang w:eastAsia="es-CO"/>
+          <w14:ligatures w14:val="none"/>
+        </w:rPr>
+      </w:pPr>
+      <w:r>
+        <w:rPr>
+          <w:rFonts w:ascii="Times New Roman" w:eastAsia="Times New Roman" w:hAnsi="Times New Roman" w:cs="Times New Roman"/>
+          <w:kern w:val="0"/>
+          <w:sz w:val="24"/>
+          <w:szCs w:val="24"/>
+          <w:lang w:eastAsia="es-CO"/>
+          <w14:ligatures w14:val="none"/>
+        </w:rPr>
+        <w:t>Se debe centralizar la documentación en un repositorio accesible dentro de la plataforma, evitando la dispersión de información y asegurando su actualización.</w:t>
+      </w:r>
+    </w:p>
+    <w:p>
+      <w:pPr>
+        <w:numPr>
+          <w:ilvl w:val="0"/>
+          <w:numId w:val="47"/>
+        </w:numPr>
+        <w:spacing w:before="100" w:beforeAutospacing="1" w:after="100" w:afterAutospacing="1" w:line="240" w:lineRule="auto"/>
+        <w:rPr>
+          <w:rFonts w:ascii="Times New Roman" w:eastAsia="Times New Roman" w:hAnsi="Times New Roman" w:cs="Times New Roman"/>
+          <w:kern w:val="0"/>
+          <w:sz w:val="24"/>
+          <w:szCs w:val="24"/>
+          <w:lang w:eastAsia="es-CO"/>
+          <w14:ligatures w14:val="none"/>
+        </w:rPr>
+      </w:pPr>
+      <w:r>
+        <w:rPr>
+          <w:rFonts w:ascii="Times New Roman" w:eastAsia="Times New Roman" w:hAnsi="Times New Roman" w:cs="Times New Roman"/>
+          <w:kern w:val="0"/>
+          <w:sz w:val="24"/>
+          <w:szCs w:val="24"/>
+          <w:lang w:eastAsia="es-CO"/>
+          <w14:ligatures w14:val="none"/>
+        </w:rPr>
+        <w:lastRenderedPageBreak/>
+        <w:t>La solución debe facilitar el acceso rápido a las reglas y estándares SQL en un entorno consolidado y de fácil consulta.</w:t>
+      </w:r>
+    </w:p>
+    <w:p>
+      <w:pPr>
+        <w:spacing w:before="100" w:beforeAutospacing="1" w:after="100" w:afterAutospacing="1" w:line="240" w:lineRule="auto"/>
+        <w:outlineLvl w:val="3"/>
+        <w:rPr>
+          <w:rFonts w:ascii="Times New Roman" w:eastAsia="Times New Roman" w:hAnsi="Times New Roman" w:cs="Times New Roman"/>
+          <w:b/>
+          <w:bCs/>
+          <w:kern w:val="0"/>
+          <w:sz w:val="24"/>
+          <w:szCs w:val="24"/>
+          <w:lang w:eastAsia="es-CO"/>
+          <w14:ligatures w14:val="none"/>
+        </w:rPr>
+      </w:pPr>
+      <w:r>
+        <w:rPr>
+          <w:rFonts w:ascii="Times New Roman" w:eastAsia="Times New Roman" w:hAnsi="Times New Roman" w:cs="Times New Roman"/>
+          <w:b/>
+          <w:bCs/>
+          <w:kern w:val="0"/>
+          <w:sz w:val="24"/>
+          <w:szCs w:val="24"/>
+          <w:lang w:eastAsia="es-CO"/>
+          <w14:ligatures w14:val="none"/>
+        </w:rPr>
+        <w:t>7. Confiabilidad y Disponibilidad</w:t>
+      </w:r>
+    </w:p>
+    <w:p>
+      <w:pPr>
+        <w:numPr>
+          <w:ilvl w:val="0"/>
+          <w:numId w:val="48"/>
+        </w:numPr>
+        <w:spacing w:before="100" w:beforeAutospacing="1" w:after="100" w:afterAutospacing="1" w:line="240" w:lineRule="auto"/>
+        <w:rPr>
+          <w:rFonts w:ascii="Times New Roman" w:eastAsia="Times New Roman" w:hAnsi="Times New Roman" w:cs="Times New Roman"/>
+          <w:kern w:val="0"/>
+          <w:sz w:val="24"/>
+          <w:szCs w:val="24"/>
+          <w:lang w:eastAsia="es-CO"/>
+          <w14:ligatures w14:val="none"/>
+        </w:rPr>
+      </w:pPr>
+      <w:r>
+        <w:rPr>
+          <w:rFonts w:ascii="Times New Roman" w:eastAsia="Times New Roman" w:hAnsi="Times New Roman" w:cs="Times New Roman"/>
+          <w:kern w:val="0"/>
+          <w:sz w:val="24"/>
+          <w:szCs w:val="24"/>
+          <w:lang w:eastAsia="es-CO"/>
+          <w14:ligatures w14:val="none"/>
+        </w:rPr>
+        <w:t>El sistema debe garantizar un alto nivel de disponibilidad para permitir la ejecución de consultas en cualquier momento sin interrupciones.</w:t>
+      </w:r>
+    </w:p>
+    <w:p>
+      <w:pPr>
+        <w:numPr>
+          <w:ilvl w:val="0"/>
+          <w:numId w:val="48"/>
+        </w:numPr>
+        <w:spacing w:before="100" w:beforeAutospacing="1" w:after="100" w:afterAutospacing="1" w:line="240" w:lineRule="auto"/>
+        <w:rPr>
+          <w:rFonts w:ascii="Times New Roman" w:eastAsia="Times New Roman" w:hAnsi="Times New Roman" w:cs="Times New Roman"/>
+          <w:kern w:val="0"/>
+          <w:sz w:val="24"/>
+          <w:szCs w:val="24"/>
+          <w:lang w:eastAsia="es-CO"/>
+          <w14:ligatures w14:val="none"/>
+        </w:rPr>
+      </w:pPr>
+      <w:r>
+        <w:rPr>
+          <w:rFonts w:ascii="Times New Roman" w:eastAsia="Times New Roman" w:hAnsi="Times New Roman" w:cs="Times New Roman"/>
+          <w:kern w:val="0"/>
+          <w:sz w:val="24"/>
+          <w:szCs w:val="24"/>
+          <w:lang w:eastAsia="es-CO"/>
+          <w14:ligatures w14:val="none"/>
+        </w:rPr>
+        <w:t>Se recomienda implementar mecanismos de recuperación en caso de fallos para evitar la pérdida de información.</w:t>
+      </w:r>
+    </w:p>
+    <w:p>
+      <w:pPr>
+        <w:pStyle w:val="NormalWeb"/>
+        <w:ind w:left="720"/>
+        <w:jc w:val="both"/>
+      </w:pPr>
+    </w:p>
+    <w:p>
+      <w:pPr>
         <w:pStyle w:val="NormalWeb"/>
         <w:ind w:left="720"/>
         <w:jc w:val="both"/>
@@ -3955,8 +4753,58 @@
 </w:document>
 </file>
 
+<file path=word/endnotes.xml><?xml version="1.0" encoding="utf-8"?>
+<w:endnotes xmlns:wpc="http://schemas.microsoft.com/office/word/2010/wordprocessingCanvas" xmlns:cx="http://schemas.microsoft.com/office/drawing/2014/chartex" xmlns:cx1="http://schemas.microsoft.com/office/drawing/2015/9/8/chartex" xmlns:cx2="http://schemas.microsoft.com/office/drawing/2015/10/21/chartex" xmlns:cx3="http://schemas.microsoft.com/office/drawing/2016/5/9/chartex" xmlns:cx4="http://schemas.microsoft.com/office/drawing/2016/5/10/chartex" xmlns:cx5="http://schemas.microsoft.com/office/drawing/2016/5/11/chartex" xmlns:cx6="http://schemas.microsoft.com/office/drawing/2016/5/12/chartex" xmlns:cx7="http://schemas.microsoft.com/office/drawing/2016/5/13/chartex" xmlns:cx8="http://schemas.microsoft.com/office/drawing/2016/5/14/chartex" xmlns:mc="http://schemas.openxmlformats.org/markup-compatibility/2006" xmlns:aink="http://schemas.microsoft.com/office/drawing/2016/ink" xmlns:am3d="http://schemas.microsoft.com/office/drawing/2017/model3d" xmlns:o="urn:schemas-microsoft-com:office:office" xmlns:oel="http://schemas.microsoft.com/office/2019/extlst" xmlns:r="http://schemas.openxmlformats.org/officeDocument/2006/relationships" xmlns:m="http://schemas.openxmlformats.org/officeDocument/2006/math" xmlns:v="urn:schemas-microsoft-com:vml" xmlns:wp14="http://schemas.microsoft.com/office/word/2010/wordprocessingDrawing" xmlns:wp="http://schemas.openxmlformats.org/drawingml/2006/wordprocessingDrawing" xmlns:w10="urn:schemas-microsoft-com:office:word" xmlns:w="http://schemas.openxmlformats.org/wordprocessingml/2006/main" xmlns:w14="http://schemas.microsoft.com/office/word/2010/wordml" xmlns:w15="http://schemas.microsoft.com/office/word/2012/wordml" xmlns:w16cex="http://schemas.microsoft.com/office/word/2018/wordml/cex" xmlns:w16cid="http://schemas.microsoft.com/office/word/2016/wordml/cid" xmlns:w16="http://schemas.microsoft.com/office/word/2018/wordml" xmlns:w16du="http://schemas.microsoft.com/office/word/2023/wordml/word16du" xmlns:w16sdtdh="http://schemas.microsoft.com/office/word/2020/wordml/sdtdatahash" xmlns:w16sdtfl="http://schemas.microsoft.com/office/word/2024/wordml/sdtformatlock" xmlns:w16se="http://schemas.microsoft.com/office/word/2015/wordml/symex" xmlns:wpg="http://schemas.microsoft.com/office/word/2010/wordprocessingGroup" xmlns:wpi="http://schemas.microsoft.com/office/word/2010/wordprocessingInk" xmlns:wne="http://schemas.microsoft.com/office/word/2006/wordml" xmlns:wps="http://schemas.microsoft.com/office/word/2010/wordprocessingShape" mc:Ignorable="w14 w15 w16se w16cid w16 w16cex w16sdtdh w16sdtfl w16du wp14">
+  <w:endnote w:type="separator" w:id="-1">
+    <w:p>
+      <w:pPr>
+        <w:spacing w:after="0" w:line="240" w:lineRule="auto"/>
+      </w:pPr>
+      <w:r>
+        <w:separator/>
+      </w:r>
+    </w:p>
+  </w:endnote>
+  <w:endnote w:type="continuationSeparator" w:id="0">
+    <w:p>
+      <w:pPr>
+        <w:spacing w:after="0" w:line="240" w:lineRule="auto"/>
+      </w:pPr>
+      <w:r>
+        <w:continuationSeparator/>
+      </w:r>
+    </w:p>
+  </w:endnote>
+</w:endnotes>
+</file>
+
+<file path=word/footnotes.xml><?xml version="1.0" encoding="utf-8"?>
+<w:footnotes xmlns:wpc="http://schemas.microsoft.com/office/word/2010/wordprocessingCanvas" xmlns:cx="http://schemas.microsoft.com/office/drawing/2014/chartex" xmlns:cx1="http://schemas.microsoft.com/office/drawing/2015/9/8/chartex" xmlns:cx2="http://schemas.microsoft.com/office/drawing/2015/10/21/chartex" xmlns:cx3="http://schemas.microsoft.com/office/drawing/2016/5/9/chartex" xmlns:cx4="http://schemas.microsoft.com/office/drawing/2016/5/10/chartex" xmlns:cx5="http://schemas.microsoft.com/office/drawing/2016/5/11/chartex" xmlns:cx6="http://schemas.microsoft.com/office/drawing/2016/5/12/chartex" xmlns:cx7="http://schemas.microsoft.com/office/drawing/2016/5/13/chartex" xmlns:cx8="http://schemas.microsoft.com/office/drawing/2016/5/14/chartex" xmlns:mc="http://schemas.openxmlformats.org/markup-compatibility/2006" xmlns:aink="http://schemas.microsoft.com/office/drawing/2016/ink" xmlns:am3d="http://schemas.microsoft.com/office/drawing/2017/model3d" xmlns:o="urn:schemas-microsoft-com:office:office" xmlns:oel="http://schemas.microsoft.com/office/2019/extlst" xmlns:r="http://schemas.openxmlformats.org/officeDocument/2006/relationships" xmlns:m="http://schemas.openxmlformats.org/officeDocument/2006/math" xmlns:v="urn:schemas-microsoft-com:vml" xmlns:wp14="http://schemas.microsoft.com/office/word/2010/wordprocessingDrawing" xmlns:wp="http://schemas.openxmlformats.org/drawingml/2006/wordprocessingDrawing" xmlns:w10="urn:schemas-microsoft-com:office:word" xmlns:w="http://schemas.openxmlformats.org/wordprocessingml/2006/main" xmlns:w14="http://schemas.microsoft.com/office/word/2010/wordml" xmlns:w15="http://schemas.microsoft.com/office/word/2012/wordml" xmlns:w16cex="http://schemas.microsoft.com/office/word/2018/wordml/cex" xmlns:w16cid="http://schemas.microsoft.com/office/word/2016/wordml/cid" xmlns:w16="http://schemas.microsoft.com/office/word/2018/wordml" xmlns:w16du="http://schemas.microsoft.com/office/word/2023/wordml/word16du" xmlns:w16sdtdh="http://schemas.microsoft.com/office/word/2020/wordml/sdtdatahash" xmlns:w16sdtfl="http://schemas.microsoft.com/office/word/2024/wordml/sdtformatlock" xmlns:w16se="http://schemas.microsoft.com/office/word/2015/wordml/symex" xmlns:wpg="http://schemas.microsoft.com/office/word/2010/wordprocessingGroup" xmlns:wpi="http://schemas.microsoft.com/office/word/2010/wordprocessingInk" xmlns:wne="http://schemas.microsoft.com/office/word/2006/wordml" xmlns:wps="http://schemas.microsoft.com/office/word/2010/wordprocessingShape" mc:Ignorable="w14 w15 w16se w16cid w16 w16cex w16sdtdh w16sdtfl w16du wp14">
+  <w:footnote w:type="separator" w:id="-1">
+    <w:p>
+      <w:pPr>
+        <w:spacing w:after="0" w:line="240" w:lineRule="auto"/>
+      </w:pPr>
+      <w:r>
+        <w:separator/>
+      </w:r>
+    </w:p>
+  </w:footnote>
+  <w:footnote w:type="continuationSeparator" w:id="0">
+    <w:p>
+      <w:pPr>
+        <w:spacing w:after="0" w:line="240" w:lineRule="auto"/>
+      </w:pPr>
+      <w:r>
+        <w:continuationSeparator/>
+      </w:r>
+    </w:p>
+  </w:footnote>
+</w:footnotes>
+</file>
+
 <file path=word/numbering.xml><?xml version="1.0" encoding="utf-8"?>
-<w:numbering xmlns:wpc="http://schemas.microsoft.com/office/word/2010/wordprocessingCanvas" xmlns:cx="http://schemas.microsoft.com/office/drawing/2014/chartex" xmlns:cx1="http://schemas.microsoft.com/office/drawing/2015/9/8/chartex" xmlns:cx2="http://schemas.microsoft.com/office/drawing/2015/10/21/chartex" xmlns:cx3="http://schemas.microsoft.com/office/drawing/2016/5/9/chartex" xmlns:cx4="http://schemas.microsoft.com/office/drawing/2016/5/10/chartex" xmlns:cx5="http://schemas.microsoft.com/office/drawing/2016/5/11/chartex" xmlns:cx6="http://schemas.microsoft.com/office/drawing/2016/5/12/chartex" xmlns:cx7="http://schemas.microsoft.com/office/drawing/2016/5/13/chartex" xmlns:cx8="http://schemas.microsoft.com/office/drawing/2016/5/14/chartex" xmlns:mc="http://schemas.openxmlformats.org/markup-compatibility/2006" xmlns:aink="http://schemas.microsoft.com/office/drawing/2016/ink" xmlns:am3d="http://schemas.microsoft.com/office/drawing/2017/model3d" xmlns:o="urn:schemas-microsoft-com:office:office" xmlns:oel="http://schemas.microsoft.com/office/2019/extlst" xmlns:r="http://schemas.openxmlformats.org/officeDocument/2006/relationships" xmlns:m="http://schemas.openxmlformats.org/officeDocument/2006/math" xmlns:v="urn:schemas-microsoft-com:vml" xmlns:wp14="http://schemas.microsoft.com/office/word/2010/wordprocessingDrawing" xmlns:wp="http://schemas.openxmlformats.org/drawingml/2006/wordprocessingDrawing" xmlns:w10="urn:schemas-microsoft-com:office:word" xmlns:w="http://schemas.openxmlformats.org/wordprocessingml/2006/main" xmlns:w14="http://schemas.microsoft.com/office/word/2010/wordml" xmlns:w15="http://schemas.microsoft.com/office/word/2012/wordml" xmlns:w16cex="http://schemas.microsoft.com/office/word/2018/wordml/cex" xmlns:w16cid="http://schemas.microsoft.com/office/word/2016/wordml/cid" xmlns:w16="http://schemas.microsoft.com/office/word/2018/wordml" xmlns:w16sdtdh="http://schemas.microsoft.com/office/word/2020/wordml/sdtdatahash" xmlns:w16se="http://schemas.microsoft.com/office/word/2015/wordml/symex" xmlns:wpg="http://schemas.microsoft.com/office/word/2010/wordprocessingGroup" xmlns:wpi="http://schemas.microsoft.com/office/word/2010/wordprocessingInk" xmlns:wne="http://schemas.microsoft.com/office/word/2006/wordml" xmlns:wps="http://schemas.microsoft.com/office/word/2010/wordprocessingShape" mc:Ignorable="w14 w15 w16se w16cid w16 w16cex w16sdtdh wp14">
+<w:numbering xmlns:wpc="http://schemas.microsoft.com/office/word/2010/wordprocessingCanvas" xmlns:cx="http://schemas.microsoft.com/office/drawing/2014/chartex" xmlns:cx1="http://schemas.microsoft.com/office/drawing/2015/9/8/chartex" xmlns:cx2="http://schemas.microsoft.com/office/drawing/2015/10/21/chartex" xmlns:cx3="http://schemas.microsoft.com/office/drawing/2016/5/9/chartex" xmlns:cx4="http://schemas.microsoft.com/office/drawing/2016/5/10/chartex" xmlns:cx5="http://schemas.microsoft.com/office/drawing/2016/5/11/chartex" xmlns:cx6="http://schemas.microsoft.com/office/drawing/2016/5/12/chartex" xmlns:cx7="http://schemas.microsoft.com/office/drawing/2016/5/13/chartex" xmlns:cx8="http://schemas.microsoft.com/office/drawing/2016/5/14/chartex" xmlns:mc="http://schemas.openxmlformats.org/markup-compatibility/2006" xmlns:aink="http://schemas.microsoft.com/office/drawing/2016/ink" xmlns:am3d="http://schemas.microsoft.com/office/drawing/2017/model3d" xmlns:o="urn:schemas-microsoft-com:office:office" xmlns:oel="http://schemas.microsoft.com/office/2019/extlst" xmlns:r="http://schemas.openxmlformats.org/officeDocument/2006/relationships" xmlns:m="http://schemas.openxmlformats.org/officeDocument/2006/math" xmlns:v="urn:schemas-microsoft-com:vml" xmlns:wp14="http://schemas.microsoft.com/office/word/2010/wordprocessingDrawing" xmlns:wp="http://schemas.openxmlformats.org/drawingml/2006/wordprocessingDrawing" xmlns:w10="urn:schemas-microsoft-com:office:word" xmlns:w="http://schemas.openxmlformats.org/wordprocessingml/2006/main" xmlns:w14="http://schemas.microsoft.com/office/word/2010/wordml" xmlns:w15="http://schemas.microsoft.com/office/word/2012/wordml" xmlns:w16cex="http://schemas.microsoft.com/office/word/2018/wordml/cex" xmlns:w16cid="http://schemas.microsoft.com/office/word/2016/wordml/cid" xmlns:w16="http://schemas.microsoft.com/office/word/2018/wordml" xmlns:w16du="http://schemas.microsoft.com/office/word/2023/wordml/word16du" xmlns:w16sdtdh="http://schemas.microsoft.com/office/word/2020/wordml/sdtdatahash" xmlns:w16sdtfl="http://schemas.microsoft.com/office/word/2024/wordml/sdtformatlock" xmlns:w16se="http://schemas.microsoft.com/office/word/2015/wordml/symex" xmlns:wpg="http://schemas.microsoft.com/office/word/2010/wordprocessingGroup" xmlns:wpi="http://schemas.microsoft.com/office/word/2010/wordprocessingInk" xmlns:wne="http://schemas.microsoft.com/office/word/2006/wordml" xmlns:wps="http://schemas.microsoft.com/office/word/2010/wordprocessingShape" mc:Ignorable="w14 w15 w16se w16cid w16 w16cex w16sdtdh w16sdtfl w16du wp14">
   <w:abstractNum w:abstractNumId="0" w15:restartNumberingAfterBreak="0">
     <w:nsid w:val="06AF108A"/>
     <w:multiLevelType w:val="hybridMultilevel"/>
@@ -4559,6 +5407,155 @@
     </w:lvl>
   </w:abstractNum>
   <w:abstractNum w:abstractNumId="5" w15:restartNumberingAfterBreak="0">
+    <w:nsid w:val="0EFB6569"/>
+    <w:multiLevelType w:val="multilevel"/>
+    <w:tmpl w:val="72686234"/>
+    <w:lvl w:ilvl="0">
+      <w:start w:val="1"/>
+      <w:numFmt w:val="bullet"/>
+      <w:lvlText w:val=""/>
+      <w:lvlJc w:val="left"/>
+      <w:pPr>
+        <w:tabs>
+          <w:tab w:val="num" w:pos="720"/>
+        </w:tabs>
+        <w:ind w:left="720" w:hanging="360"/>
+      </w:pPr>
+      <w:rPr>
+        <w:rFonts w:ascii="Symbol" w:hAnsi="Symbol" w:hint="default"/>
+        <w:sz w:val="20"/>
+      </w:rPr>
+    </w:lvl>
+    <w:lvl w:ilvl="1" w:tentative="1">
+      <w:start w:val="1"/>
+      <w:numFmt w:val="bullet"/>
+      <w:lvlText w:val="o"/>
+      <w:lvlJc w:val="left"/>
+      <w:pPr>
+        <w:tabs>
+          <w:tab w:val="num" w:pos="1440"/>
+        </w:tabs>
+        <w:ind w:left="1440" w:hanging="360"/>
+      </w:pPr>
+      <w:rPr>
+        <w:rFonts w:ascii="Courier New" w:hAnsi="Courier New" w:hint="default"/>
+        <w:sz w:val="20"/>
+      </w:rPr>
+    </w:lvl>
+    <w:lvl w:ilvl="2" w:tentative="1">
+      <w:start w:val="1"/>
+      <w:numFmt w:val="bullet"/>
+      <w:lvlText w:val=""/>
+      <w:lvlJc w:val="left"/>
+      <w:pPr>
+        <w:tabs>
+          <w:tab w:val="num" w:pos="2160"/>
+        </w:tabs>
+        <w:ind w:left="2160" w:hanging="360"/>
+      </w:pPr>
+      <w:rPr>
+        <w:rFonts w:ascii="Wingdings" w:hAnsi="Wingdings" w:hint="default"/>
+        <w:sz w:val="20"/>
+      </w:rPr>
+    </w:lvl>
+    <w:lvl w:ilvl="3" w:tentative="1">
+      <w:start w:val="1"/>
+      <w:numFmt w:val="bullet"/>
+      <w:lvlText w:val=""/>
+      <w:lvlJc w:val="left"/>
+      <w:pPr>
+        <w:tabs>
+          <w:tab w:val="num" w:pos="2880"/>
+        </w:tabs>
+        <w:ind w:left="2880" w:hanging="360"/>
+      </w:pPr>
+      <w:rPr>
+        <w:rFonts w:ascii="Wingdings" w:hAnsi="Wingdings" w:hint="default"/>
+        <w:sz w:val="20"/>
+      </w:rPr>
+    </w:lvl>
+    <w:lvl w:ilvl="4" w:tentative="1">
+      <w:start w:val="1"/>
+      <w:numFmt w:val="bullet"/>
+      <w:lvlText w:val=""/>
+      <w:lvlJc w:val="left"/>
+      <w:pPr>
+        <w:tabs>
+          <w:tab w:val="num" w:pos="3600"/>
+        </w:tabs>
+        <w:ind w:left="3600" w:hanging="360"/>
+      </w:pPr>
+      <w:rPr>
+        <w:rFonts w:ascii="Wingdings" w:hAnsi="Wingdings" w:hint="default"/>
+        <w:sz w:val="20"/>
+      </w:rPr>
+    </w:lvl>
+    <w:lvl w:ilvl="5" w:tentative="1">
+      <w:start w:val="1"/>
+      <w:numFmt w:val="bullet"/>
+      <w:lvlText w:val=""/>
+      <w:lvlJc w:val="left"/>
+      <w:pPr>
+        <w:tabs>
+          <w:tab w:val="num" w:pos="4320"/>
+        </w:tabs>
+        <w:ind w:left="4320" w:hanging="360"/>
+      </w:pPr>
+      <w:rPr>
+        <w:rFonts w:ascii="Wingdings" w:hAnsi="Wingdings" w:hint="default"/>
+        <w:sz w:val="20"/>
+      </w:rPr>
+    </w:lvl>
+    <w:lvl w:ilvl="6" w:tentative="1">
+      <w:start w:val="1"/>
+      <w:numFmt w:val="bullet"/>
+      <w:lvlText w:val=""/>
+      <w:lvlJc w:val="left"/>
+      <w:pPr>
+        <w:tabs>
+          <w:tab w:val="num" w:pos="5040"/>
+        </w:tabs>
+        <w:ind w:left="5040" w:hanging="360"/>
+      </w:pPr>
+      <w:rPr>
+        <w:rFonts w:ascii="Wingdings" w:hAnsi="Wingdings" w:hint="default"/>
+        <w:sz w:val="20"/>
+      </w:rPr>
+    </w:lvl>
+    <w:lvl w:ilvl="7" w:tentative="1">
+      <w:start w:val="1"/>
+      <w:numFmt w:val="bullet"/>
+      <w:lvlText w:val=""/>
+      <w:lvlJc w:val="left"/>
+      <w:pPr>
+        <w:tabs>
+          <w:tab w:val="num" w:pos="5760"/>
+        </w:tabs>
+        <w:ind w:left="5760" w:hanging="360"/>
+      </w:pPr>
+      <w:rPr>
+        <w:rFonts w:ascii="Wingdings" w:hAnsi="Wingdings" w:hint="default"/>
+        <w:sz w:val="20"/>
+      </w:rPr>
+    </w:lvl>
+    <w:lvl w:ilvl="8" w:tentative="1">
+      <w:start w:val="1"/>
+      <w:numFmt w:val="bullet"/>
+      <w:lvlText w:val=""/>
+      <w:lvlJc w:val="left"/>
+      <w:pPr>
+        <w:tabs>
+          <w:tab w:val="num" w:pos="6480"/>
+        </w:tabs>
+        <w:ind w:left="6480" w:hanging="360"/>
+      </w:pPr>
+      <w:rPr>
+        <w:rFonts w:ascii="Wingdings" w:hAnsi="Wingdings" w:hint="default"/>
+        <w:sz w:val="20"/>
+      </w:rPr>
+    </w:lvl>
+  </w:abstractNum>
+  <w:abstractNum w:abstractNumId="6" w15:restartNumberingAfterBreak="0">
     <w:nsid w:val="0FA72B7B"/>
     <w:multiLevelType w:val="hybridMultilevel"/>
     <w:tmpl w:val="D0B8A1F8"/>
@@ -4644,7 +5641,7 @@
       </w:pPr>
     </w:lvl>
   </w:abstractNum>
-  <w:abstractNum w:abstractNumId="6" w15:restartNumberingAfterBreak="0">
+  <w:abstractNum w:abstractNumId="7" w15:restartNumberingAfterBreak="0">
     <w:nsid w:val="11B61A76"/>
     <w:multiLevelType w:val="hybridMultilevel"/>
     <w:tmpl w:val="988E0F68"/>
@@ -4757,7 +5754,7 @@
       </w:rPr>
     </w:lvl>
   </w:abstractNum>
-  <w:abstractNum w:abstractNumId="7" w15:restartNumberingAfterBreak="0">
+  <w:abstractNum w:abstractNumId="8" w15:restartNumberingAfterBreak="0">
     <w:nsid w:val="1BA118B9"/>
     <w:multiLevelType w:val="hybridMultilevel"/>
     <w:tmpl w:val="58D2EF70"/>
@@ -4870,7 +5867,7 @@
       </w:rPr>
     </w:lvl>
   </w:abstractNum>
-  <w:abstractNum w:abstractNumId="8" w15:restartNumberingAfterBreak="0">
+  <w:abstractNum w:abstractNumId="9" w15:restartNumberingAfterBreak="0">
     <w:nsid w:val="1DDE16F2"/>
     <w:multiLevelType w:val="multilevel"/>
     <w:tmpl w:val="0EFACDBE"/>
@@ -5019,7 +6016,7 @@
       </w:rPr>
     </w:lvl>
   </w:abstractNum>
-  <w:abstractNum w:abstractNumId="9" w15:restartNumberingAfterBreak="0">
+  <w:abstractNum w:abstractNumId="10" w15:restartNumberingAfterBreak="0">
     <w:nsid w:val="1F412A25"/>
     <w:multiLevelType w:val="hybridMultilevel"/>
     <w:tmpl w:val="C2E45132"/>
@@ -5132,7 +6129,156 @@
       </w:rPr>
     </w:lvl>
   </w:abstractNum>
-  <w:abstractNum w:abstractNumId="10" w15:restartNumberingAfterBreak="0">
+  <w:abstractNum w:abstractNumId="11" w15:restartNumberingAfterBreak="0">
+    <w:nsid w:val="1FE130AC"/>
+    <w:multiLevelType w:val="multilevel"/>
+    <w:tmpl w:val="D72AEA50"/>
+    <w:lvl w:ilvl="0">
+      <w:start w:val="1"/>
+      <w:numFmt w:val="bullet"/>
+      <w:lvlText w:val=""/>
+      <w:lvlJc w:val="left"/>
+      <w:pPr>
+        <w:tabs>
+          <w:tab w:val="num" w:pos="720"/>
+        </w:tabs>
+        <w:ind w:left="720" w:hanging="360"/>
+      </w:pPr>
+      <w:rPr>
+        <w:rFonts w:ascii="Symbol" w:hAnsi="Symbol" w:hint="default"/>
+        <w:sz w:val="20"/>
+      </w:rPr>
+    </w:lvl>
+    <w:lvl w:ilvl="1" w:tentative="1">
+      <w:start w:val="1"/>
+      <w:numFmt w:val="bullet"/>
+      <w:lvlText w:val="o"/>
+      <w:lvlJc w:val="left"/>
+      <w:pPr>
+        <w:tabs>
+          <w:tab w:val="num" w:pos="1440"/>
+        </w:tabs>
+        <w:ind w:left="1440" w:hanging="360"/>
+      </w:pPr>
+      <w:rPr>
+        <w:rFonts w:ascii="Courier New" w:hAnsi="Courier New" w:hint="default"/>
+        <w:sz w:val="20"/>
+      </w:rPr>
+    </w:lvl>
+    <w:lvl w:ilvl="2" w:tentative="1">
+      <w:start w:val="1"/>
+      <w:numFmt w:val="bullet"/>
+      <w:lvlText w:val=""/>
+      <w:lvlJc w:val="left"/>
+      <w:pPr>
+        <w:tabs>
+          <w:tab w:val="num" w:pos="2160"/>
+        </w:tabs>
+        <w:ind w:left="2160" w:hanging="360"/>
+      </w:pPr>
+      <w:rPr>
+        <w:rFonts w:ascii="Wingdings" w:hAnsi="Wingdings" w:hint="default"/>
+        <w:sz w:val="20"/>
+      </w:rPr>
+    </w:lvl>
+    <w:lvl w:ilvl="3" w:tentative="1">
+      <w:start w:val="1"/>
+      <w:numFmt w:val="bullet"/>
+      <w:lvlText w:val=""/>
+      <w:lvlJc w:val="left"/>
+      <w:pPr>
+        <w:tabs>
+          <w:tab w:val="num" w:pos="2880"/>
+        </w:tabs>
+        <w:ind w:left="2880" w:hanging="360"/>
+      </w:pPr>
+      <w:rPr>
+        <w:rFonts w:ascii="Wingdings" w:hAnsi="Wingdings" w:hint="default"/>
+        <w:sz w:val="20"/>
+      </w:rPr>
+    </w:lvl>
+    <w:lvl w:ilvl="4" w:tentative="1">
+      <w:start w:val="1"/>
+      <w:numFmt w:val="bullet"/>
+      <w:lvlText w:val=""/>
+      <w:lvlJc w:val="left"/>
+      <w:pPr>
+        <w:tabs>
+          <w:tab w:val="num" w:pos="3600"/>
+        </w:tabs>
+        <w:ind w:left="3600" w:hanging="360"/>
+      </w:pPr>
+      <w:rPr>
+        <w:rFonts w:ascii="Wingdings" w:hAnsi="Wingdings" w:hint="default"/>
+        <w:sz w:val="20"/>
+      </w:rPr>
+    </w:lvl>
+    <w:lvl w:ilvl="5" w:tentative="1">
+      <w:start w:val="1"/>
+      <w:numFmt w:val="bullet"/>
+      <w:lvlText w:val=""/>
+      <w:lvlJc w:val="left"/>
+      <w:pPr>
+        <w:tabs>
+          <w:tab w:val="num" w:pos="4320"/>
+        </w:tabs>
+        <w:ind w:left="4320" w:hanging="360"/>
+      </w:pPr>
+      <w:rPr>
+        <w:rFonts w:ascii="Wingdings" w:hAnsi="Wingdings" w:hint="default"/>
+        <w:sz w:val="20"/>
+      </w:rPr>
+    </w:lvl>
+    <w:lvl w:ilvl="6" w:tentative="1">
+      <w:start w:val="1"/>
+      <w:numFmt w:val="bullet"/>
+      <w:lvlText w:val=""/>
+      <w:lvlJc w:val="left"/>
+      <w:pPr>
+        <w:tabs>
+          <w:tab w:val="num" w:pos="5040"/>
+        </w:tabs>
+        <w:ind w:left="5040" w:hanging="360"/>
+      </w:pPr>
+      <w:rPr>
+        <w:rFonts w:ascii="Wingdings" w:hAnsi="Wingdings" w:hint="default"/>
+        <w:sz w:val="20"/>
+      </w:rPr>
+    </w:lvl>
+    <w:lvl w:ilvl="7" w:tentative="1">
+      <w:start w:val="1"/>
+      <w:numFmt w:val="bullet"/>
+      <w:lvlText w:val=""/>
+      <w:lvlJc w:val="left"/>
+      <w:pPr>
+        <w:tabs>
+          <w:tab w:val="num" w:pos="5760"/>
+        </w:tabs>
+        <w:ind w:left="5760" w:hanging="360"/>
+      </w:pPr>
+      <w:rPr>
+        <w:rFonts w:ascii="Wingdings" w:hAnsi="Wingdings" w:hint="default"/>
+        <w:sz w:val="20"/>
+      </w:rPr>
+    </w:lvl>
+    <w:lvl w:ilvl="8" w:tentative="1">
+      <w:start w:val="1"/>
+      <w:numFmt w:val="bullet"/>
+      <w:lvlText w:val=""/>
+      <w:lvlJc w:val="left"/>
+      <w:pPr>
+        <w:tabs>
+          <w:tab w:val="num" w:pos="6480"/>
+        </w:tabs>
+        <w:ind w:left="6480" w:hanging="360"/>
+      </w:pPr>
+      <w:rPr>
+        <w:rFonts w:ascii="Wingdings" w:hAnsi="Wingdings" w:hint="default"/>
+        <w:sz w:val="20"/>
+      </w:rPr>
+    </w:lvl>
+  </w:abstractNum>
+  <w:abstractNum w:abstractNumId="12" w15:restartNumberingAfterBreak="0">
     <w:nsid w:val="22C924B8"/>
     <w:multiLevelType w:val="multilevel"/>
     <w:tmpl w:val="C69614FA"/>
@@ -5281,7 +6427,7 @@
       </w:rPr>
     </w:lvl>
   </w:abstractNum>
-  <w:abstractNum w:abstractNumId="11" w15:restartNumberingAfterBreak="0">
+  <w:abstractNum w:abstractNumId="13" w15:restartNumberingAfterBreak="0">
     <w:nsid w:val="23DC54EA"/>
     <w:multiLevelType w:val="hybridMultilevel"/>
     <w:tmpl w:val="9A8C55A2"/>
@@ -5394,7 +6540,7 @@
       </w:rPr>
     </w:lvl>
   </w:abstractNum>
-  <w:abstractNum w:abstractNumId="12" w15:restartNumberingAfterBreak="0">
+  <w:abstractNum w:abstractNumId="14" w15:restartNumberingAfterBreak="0">
     <w:nsid w:val="272451F2"/>
     <w:multiLevelType w:val="hybridMultilevel"/>
     <w:tmpl w:val="D2A69FCE"/>
@@ -5507,7 +6653,7 @@
       </w:rPr>
     </w:lvl>
   </w:abstractNum>
-  <w:abstractNum w:abstractNumId="13" w15:restartNumberingAfterBreak="0">
+  <w:abstractNum w:abstractNumId="15" w15:restartNumberingAfterBreak="0">
     <w:nsid w:val="2BC02E00"/>
     <w:multiLevelType w:val="hybridMultilevel"/>
     <w:tmpl w:val="CCA8D9F4"/>
@@ -5620,7 +6766,7 @@
       </w:rPr>
     </w:lvl>
   </w:abstractNum>
-  <w:abstractNum w:abstractNumId="14" w15:restartNumberingAfterBreak="0">
+  <w:abstractNum w:abstractNumId="16" w15:restartNumberingAfterBreak="0">
     <w:nsid w:val="2D513042"/>
     <w:multiLevelType w:val="hybridMultilevel"/>
     <w:tmpl w:val="06569378"/>
@@ -5733,7 +6879,7 @@
       </w:rPr>
     </w:lvl>
   </w:abstractNum>
-  <w:abstractNum w:abstractNumId="15" w15:restartNumberingAfterBreak="0">
+  <w:abstractNum w:abstractNumId="17" w15:restartNumberingAfterBreak="0">
     <w:nsid w:val="2E4D01F2"/>
     <w:multiLevelType w:val="hybridMultilevel"/>
     <w:tmpl w:val="96F48F5A"/>
@@ -5846,7 +6992,156 @@
       </w:rPr>
     </w:lvl>
   </w:abstractNum>
-  <w:abstractNum w:abstractNumId="16" w15:restartNumberingAfterBreak="0">
+  <w:abstractNum w:abstractNumId="18" w15:restartNumberingAfterBreak="0">
+    <w:nsid w:val="2F0474A2"/>
+    <w:multiLevelType w:val="multilevel"/>
+    <w:tmpl w:val="5B3A2836"/>
+    <w:lvl w:ilvl="0">
+      <w:start w:val="1"/>
+      <w:numFmt w:val="bullet"/>
+      <w:lvlText w:val=""/>
+      <w:lvlJc w:val="left"/>
+      <w:pPr>
+        <w:tabs>
+          <w:tab w:val="num" w:pos="720"/>
+        </w:tabs>
+        <w:ind w:left="720" w:hanging="360"/>
+      </w:pPr>
+      <w:rPr>
+        <w:rFonts w:ascii="Symbol" w:hAnsi="Symbol" w:hint="default"/>
+        <w:sz w:val="20"/>
+      </w:rPr>
+    </w:lvl>
+    <w:lvl w:ilvl="1" w:tentative="1">
+      <w:start w:val="1"/>
+      <w:numFmt w:val="bullet"/>
+      <w:lvlText w:val="o"/>
+      <w:lvlJc w:val="left"/>
+      <w:pPr>
+        <w:tabs>
+          <w:tab w:val="num" w:pos="1440"/>
+        </w:tabs>
+        <w:ind w:left="1440" w:hanging="360"/>
+      </w:pPr>
+      <w:rPr>
+        <w:rFonts w:ascii="Courier New" w:hAnsi="Courier New" w:hint="default"/>
+        <w:sz w:val="20"/>
+      </w:rPr>
+    </w:lvl>
+    <w:lvl w:ilvl="2" w:tentative="1">
+      <w:start w:val="1"/>
+      <w:numFmt w:val="bullet"/>
+      <w:lvlText w:val=""/>
+      <w:lvlJc w:val="left"/>
+      <w:pPr>
+        <w:tabs>
+          <w:tab w:val="num" w:pos="2160"/>
+        </w:tabs>
+        <w:ind w:left="2160" w:hanging="360"/>
+      </w:pPr>
+      <w:rPr>
+        <w:rFonts w:ascii="Wingdings" w:hAnsi="Wingdings" w:hint="default"/>
+        <w:sz w:val="20"/>
+      </w:rPr>
+    </w:lvl>
+    <w:lvl w:ilvl="3" w:tentative="1">
+      <w:start w:val="1"/>
+      <w:numFmt w:val="bullet"/>
+      <w:lvlText w:val=""/>
+      <w:lvlJc w:val="left"/>
+      <w:pPr>
+        <w:tabs>
+          <w:tab w:val="num" w:pos="2880"/>
+        </w:tabs>
+        <w:ind w:left="2880" w:hanging="360"/>
+      </w:pPr>
+      <w:rPr>
+        <w:rFonts w:ascii="Wingdings" w:hAnsi="Wingdings" w:hint="default"/>
+        <w:sz w:val="20"/>
+      </w:rPr>
+    </w:lvl>
+    <w:lvl w:ilvl="4" w:tentative="1">
+      <w:start w:val="1"/>
+      <w:numFmt w:val="bullet"/>
+      <w:lvlText w:val=""/>
+      <w:lvlJc w:val="left"/>
+      <w:pPr>
+        <w:tabs>
+          <w:tab w:val="num" w:pos="3600"/>
+        </w:tabs>
+        <w:ind w:left="3600" w:hanging="360"/>
+      </w:pPr>
+      <w:rPr>
+        <w:rFonts w:ascii="Wingdings" w:hAnsi="Wingdings" w:hint="default"/>
+        <w:sz w:val="20"/>
+      </w:rPr>
+    </w:lvl>
+    <w:lvl w:ilvl="5" w:tentative="1">
+      <w:start w:val="1"/>
+      <w:numFmt w:val="bullet"/>
+      <w:lvlText w:val=""/>
+      <w:lvlJc w:val="left"/>
+      <w:pPr>
+        <w:tabs>
+          <w:tab w:val="num" w:pos="4320"/>
+        </w:tabs>
+        <w:ind w:left="4320" w:hanging="360"/>
+      </w:pPr>
+      <w:rPr>
+        <w:rFonts w:ascii="Wingdings" w:hAnsi="Wingdings" w:hint="default"/>
+        <w:sz w:val="20"/>
+      </w:rPr>
+    </w:lvl>
+    <w:lvl w:ilvl="6" w:tentative="1">
+      <w:start w:val="1"/>
+      <w:numFmt w:val="bullet"/>
+      <w:lvlText w:val=""/>
+      <w:lvlJc w:val="left"/>
+      <w:pPr>
+        <w:tabs>
+          <w:tab w:val="num" w:pos="5040"/>
+        </w:tabs>
+        <w:ind w:left="5040" w:hanging="360"/>
+      </w:pPr>
+      <w:rPr>
+        <w:rFonts w:ascii="Wingdings" w:hAnsi="Wingdings" w:hint="default"/>
+        <w:sz w:val="20"/>
+      </w:rPr>
+    </w:lvl>
+    <w:lvl w:ilvl="7" w:tentative="1">
+      <w:start w:val="1"/>
+      <w:numFmt w:val="bullet"/>
+      <w:lvlText w:val=""/>
+      <w:lvlJc w:val="left"/>
+      <w:pPr>
+        <w:tabs>
+          <w:tab w:val="num" w:pos="5760"/>
+        </w:tabs>
+        <w:ind w:left="5760" w:hanging="360"/>
+      </w:pPr>
+      <w:rPr>
+        <w:rFonts w:ascii="Wingdings" w:hAnsi="Wingdings" w:hint="default"/>
+        <w:sz w:val="20"/>
+      </w:rPr>
+    </w:lvl>
+    <w:lvl w:ilvl="8" w:tentative="1">
+      <w:start w:val="1"/>
+      <w:numFmt w:val="bullet"/>
+      <w:lvlText w:val=""/>
+      <w:lvlJc w:val="left"/>
+      <w:pPr>
+        <w:tabs>
+          <w:tab w:val="num" w:pos="6480"/>
+        </w:tabs>
+        <w:ind w:left="6480" w:hanging="360"/>
+      </w:pPr>
+      <w:rPr>
+        <w:rFonts w:ascii="Wingdings" w:hAnsi="Wingdings" w:hint="default"/>
+        <w:sz w:val="20"/>
+      </w:rPr>
+    </w:lvl>
+  </w:abstractNum>
+  <w:abstractNum w:abstractNumId="19" w15:restartNumberingAfterBreak="0">
     <w:nsid w:val="30A61032"/>
     <w:multiLevelType w:val="hybridMultilevel"/>
     <w:tmpl w:val="19567D6E"/>
@@ -5959,7 +7254,156 @@
       </w:rPr>
     </w:lvl>
   </w:abstractNum>
-  <w:abstractNum w:abstractNumId="17" w15:restartNumberingAfterBreak="0">
+  <w:abstractNum w:abstractNumId="20" w15:restartNumberingAfterBreak="0">
+    <w:nsid w:val="325F25F8"/>
+    <w:multiLevelType w:val="multilevel"/>
+    <w:tmpl w:val="AEAC9008"/>
+    <w:lvl w:ilvl="0">
+      <w:start w:val="1"/>
+      <w:numFmt w:val="bullet"/>
+      <w:lvlText w:val=""/>
+      <w:lvlJc w:val="left"/>
+      <w:pPr>
+        <w:tabs>
+          <w:tab w:val="num" w:pos="720"/>
+        </w:tabs>
+        <w:ind w:left="720" w:hanging="360"/>
+      </w:pPr>
+      <w:rPr>
+        <w:rFonts w:ascii="Symbol" w:hAnsi="Symbol" w:hint="default"/>
+        <w:sz w:val="20"/>
+      </w:rPr>
+    </w:lvl>
+    <w:lvl w:ilvl="1" w:tentative="1">
+      <w:start w:val="1"/>
+      <w:numFmt w:val="bullet"/>
+      <w:lvlText w:val="o"/>
+      <w:lvlJc w:val="left"/>
+      <w:pPr>
+        <w:tabs>
+          <w:tab w:val="num" w:pos="1440"/>
+        </w:tabs>
+        <w:ind w:left="1440" w:hanging="360"/>
+      </w:pPr>
+      <w:rPr>
+        <w:rFonts w:ascii="Courier New" w:hAnsi="Courier New" w:hint="default"/>
+        <w:sz w:val="20"/>
+      </w:rPr>
+    </w:lvl>
+    <w:lvl w:ilvl="2" w:tentative="1">
+      <w:start w:val="1"/>
+      <w:numFmt w:val="bullet"/>
+      <w:lvlText w:val=""/>
+      <w:lvlJc w:val="left"/>
+      <w:pPr>
+        <w:tabs>
+          <w:tab w:val="num" w:pos="2160"/>
+        </w:tabs>
+        <w:ind w:left="2160" w:hanging="360"/>
+      </w:pPr>
+      <w:rPr>
+        <w:rFonts w:ascii="Wingdings" w:hAnsi="Wingdings" w:hint="default"/>
+        <w:sz w:val="20"/>
+      </w:rPr>
+    </w:lvl>
+    <w:lvl w:ilvl="3" w:tentative="1">
+      <w:start w:val="1"/>
+      <w:numFmt w:val="bullet"/>
+      <w:lvlText w:val=""/>
+      <w:lvlJc w:val="left"/>
+      <w:pPr>
+        <w:tabs>
+          <w:tab w:val="num" w:pos="2880"/>
+        </w:tabs>
+        <w:ind w:left="2880" w:hanging="360"/>
+      </w:pPr>
+      <w:rPr>
+        <w:rFonts w:ascii="Wingdings" w:hAnsi="Wingdings" w:hint="default"/>
+        <w:sz w:val="20"/>
+      </w:rPr>
+    </w:lvl>
+    <w:lvl w:ilvl="4" w:tentative="1">
+      <w:start w:val="1"/>
+      <w:numFmt w:val="bullet"/>
+      <w:lvlText w:val=""/>
+      <w:lvlJc w:val="left"/>
+      <w:pPr>
+        <w:tabs>
+          <w:tab w:val="num" w:pos="3600"/>
+        </w:tabs>
+        <w:ind w:left="3600" w:hanging="360"/>
+      </w:pPr>
+      <w:rPr>
+        <w:rFonts w:ascii="Wingdings" w:hAnsi="Wingdings" w:hint="default"/>
+        <w:sz w:val="20"/>
+      </w:rPr>
+    </w:lvl>
+    <w:lvl w:ilvl="5" w:tentative="1">
+      <w:start w:val="1"/>
+      <w:numFmt w:val="bullet"/>
+      <w:lvlText w:val=""/>
+      <w:lvlJc w:val="left"/>
+      <w:pPr>
+        <w:tabs>
+          <w:tab w:val="num" w:pos="4320"/>
+        </w:tabs>
+        <w:ind w:left="4320" w:hanging="360"/>
+      </w:pPr>
+      <w:rPr>
+        <w:rFonts w:ascii="Wingdings" w:hAnsi="Wingdings" w:hint="default"/>
+        <w:sz w:val="20"/>
+      </w:rPr>
+    </w:lvl>
+    <w:lvl w:ilvl="6" w:tentative="1">
+      <w:start w:val="1"/>
+      <w:numFmt w:val="bullet"/>
+      <w:lvlText w:val=""/>
+      <w:lvlJc w:val="left"/>
+      <w:pPr>
+        <w:tabs>
+          <w:tab w:val="num" w:pos="5040"/>
+        </w:tabs>
+        <w:ind w:left="5040" w:hanging="360"/>
+      </w:pPr>
+      <w:rPr>
+        <w:rFonts w:ascii="Wingdings" w:hAnsi="Wingdings" w:hint="default"/>
+        <w:sz w:val="20"/>
+      </w:rPr>
+    </w:lvl>
+    <w:lvl w:ilvl="7" w:tentative="1">
+      <w:start w:val="1"/>
+      <w:numFmt w:val="bullet"/>
+      <w:lvlText w:val=""/>
+      <w:lvlJc w:val="left"/>
+      <w:pPr>
+        <w:tabs>
+          <w:tab w:val="num" w:pos="5760"/>
+        </w:tabs>
+        <w:ind w:left="5760" w:hanging="360"/>
+      </w:pPr>
+      <w:rPr>
+        <w:rFonts w:ascii="Wingdings" w:hAnsi="Wingdings" w:hint="default"/>
+        <w:sz w:val="20"/>
+      </w:rPr>
+    </w:lvl>
+    <w:lvl w:ilvl="8" w:tentative="1">
+      <w:start w:val="1"/>
+      <w:numFmt w:val="bullet"/>
+      <w:lvlText w:val=""/>
+      <w:lvlJc w:val="left"/>
+      <w:pPr>
+        <w:tabs>
+          <w:tab w:val="num" w:pos="6480"/>
+        </w:tabs>
+        <w:ind w:left="6480" w:hanging="360"/>
+      </w:pPr>
+      <w:rPr>
+        <w:rFonts w:ascii="Wingdings" w:hAnsi="Wingdings" w:hint="default"/>
+        <w:sz w:val="20"/>
+      </w:rPr>
+    </w:lvl>
+  </w:abstractNum>
+  <w:abstractNum w:abstractNumId="21" w15:restartNumberingAfterBreak="0">
     <w:nsid w:val="336F74D4"/>
     <w:multiLevelType w:val="hybridMultilevel"/>
     <w:tmpl w:val="5DC6065A"/>
@@ -6072,7 +7516,7 @@
       </w:rPr>
     </w:lvl>
   </w:abstractNum>
-  <w:abstractNum w:abstractNumId="18" w15:restartNumberingAfterBreak="0">
+  <w:abstractNum w:abstractNumId="22" w15:restartNumberingAfterBreak="0">
     <w:nsid w:val="347C39F8"/>
     <w:multiLevelType w:val="hybridMultilevel"/>
     <w:tmpl w:val="17AED586"/>
@@ -6161,7 +7605,7 @@
       </w:pPr>
     </w:lvl>
   </w:abstractNum>
-  <w:abstractNum w:abstractNumId="19" w15:restartNumberingAfterBreak="0">
+  <w:abstractNum w:abstractNumId="23" w15:restartNumberingAfterBreak="0">
     <w:nsid w:val="37531A42"/>
     <w:multiLevelType w:val="hybridMultilevel"/>
     <w:tmpl w:val="04BC0256"/>
@@ -6274,7 +7718,7 @@
       </w:rPr>
     </w:lvl>
   </w:abstractNum>
-  <w:abstractNum w:abstractNumId="20" w15:restartNumberingAfterBreak="0">
+  <w:abstractNum w:abstractNumId="24" w15:restartNumberingAfterBreak="0">
     <w:nsid w:val="3B6F59B2"/>
     <w:multiLevelType w:val="hybridMultilevel"/>
     <w:tmpl w:val="A790AFEC"/>
@@ -6387,7 +7831,7 @@
       </w:rPr>
     </w:lvl>
   </w:abstractNum>
-  <w:abstractNum w:abstractNumId="21" w15:restartNumberingAfterBreak="0">
+  <w:abstractNum w:abstractNumId="25" w15:restartNumberingAfterBreak="0">
     <w:nsid w:val="3B793F55"/>
     <w:multiLevelType w:val="hybridMultilevel"/>
     <w:tmpl w:val="A6B621AE"/>
@@ -6500,7 +7944,7 @@
       </w:rPr>
     </w:lvl>
   </w:abstractNum>
-  <w:abstractNum w:abstractNumId="22" w15:restartNumberingAfterBreak="0">
+  <w:abstractNum w:abstractNumId="26" w15:restartNumberingAfterBreak="0">
     <w:nsid w:val="3BAF55C1"/>
     <w:multiLevelType w:val="multilevel"/>
     <w:tmpl w:val="3B00FAEE"/>
@@ -6649,7 +8093,7 @@
       </w:rPr>
     </w:lvl>
   </w:abstractNum>
-  <w:abstractNum w:abstractNumId="23" w15:restartNumberingAfterBreak="0">
+  <w:abstractNum w:abstractNumId="27" w15:restartNumberingAfterBreak="0">
     <w:nsid w:val="3FD346BF"/>
     <w:multiLevelType w:val="multilevel"/>
     <w:tmpl w:val="7B7841E6"/>
@@ -6762,7 +8206,7 @@
       </w:rPr>
     </w:lvl>
   </w:abstractNum>
-  <w:abstractNum w:abstractNumId="24" w15:restartNumberingAfterBreak="0">
+  <w:abstractNum w:abstractNumId="28" w15:restartNumberingAfterBreak="0">
     <w:nsid w:val="425D1AF1"/>
     <w:multiLevelType w:val="multilevel"/>
     <w:tmpl w:val="71402CC6"/>
@@ -6911,7 +8355,7 @@
       </w:rPr>
     </w:lvl>
   </w:abstractNum>
-  <w:abstractNum w:abstractNumId="25" w15:restartNumberingAfterBreak="0">
+  <w:abstractNum w:abstractNumId="29" w15:restartNumberingAfterBreak="0">
     <w:nsid w:val="47C63EB7"/>
     <w:multiLevelType w:val="multilevel"/>
     <w:tmpl w:val="8CB80198"/>
@@ -7060,7 +8504,7 @@
       </w:rPr>
     </w:lvl>
   </w:abstractNum>
-  <w:abstractNum w:abstractNumId="26" w15:restartNumberingAfterBreak="0">
+  <w:abstractNum w:abstractNumId="30" w15:restartNumberingAfterBreak="0">
     <w:nsid w:val="48E54944"/>
     <w:multiLevelType w:val="hybridMultilevel"/>
     <w:tmpl w:val="FC54A7F6"/>
@@ -7173,7 +8617,7 @@
       </w:rPr>
     </w:lvl>
   </w:abstractNum>
-  <w:abstractNum w:abstractNumId="27" w15:restartNumberingAfterBreak="0">
+  <w:abstractNum w:abstractNumId="31" w15:restartNumberingAfterBreak="0">
     <w:nsid w:val="4A903A9E"/>
     <w:multiLevelType w:val="multilevel"/>
     <w:tmpl w:val="197272E2"/>
@@ -7322,7 +8766,7 @@
       </w:rPr>
     </w:lvl>
   </w:abstractNum>
-  <w:abstractNum w:abstractNumId="28" w15:restartNumberingAfterBreak="0">
+  <w:abstractNum w:abstractNumId="32" w15:restartNumberingAfterBreak="0">
     <w:nsid w:val="4B221CCA"/>
     <w:multiLevelType w:val="hybridMultilevel"/>
     <w:tmpl w:val="67F83158"/>
@@ -7435,7 +8879,156 @@
       </w:rPr>
     </w:lvl>
   </w:abstractNum>
-  <w:abstractNum w:abstractNumId="29" w15:restartNumberingAfterBreak="0">
+  <w:abstractNum w:abstractNumId="33" w15:restartNumberingAfterBreak="0">
+    <w:nsid w:val="4B8168DE"/>
+    <w:multiLevelType w:val="multilevel"/>
+    <w:tmpl w:val="A1BC53F0"/>
+    <w:lvl w:ilvl="0">
+      <w:start w:val="1"/>
+      <w:numFmt w:val="bullet"/>
+      <w:lvlText w:val=""/>
+      <w:lvlJc w:val="left"/>
+      <w:pPr>
+        <w:tabs>
+          <w:tab w:val="num" w:pos="720"/>
+        </w:tabs>
+        <w:ind w:left="720" w:hanging="360"/>
+      </w:pPr>
+      <w:rPr>
+        <w:rFonts w:ascii="Symbol" w:hAnsi="Symbol" w:hint="default"/>
+        <w:sz w:val="20"/>
+      </w:rPr>
+    </w:lvl>
+    <w:lvl w:ilvl="1" w:tentative="1">
+      <w:start w:val="1"/>
+      <w:numFmt w:val="bullet"/>
+      <w:lvlText w:val="o"/>
+      <w:lvlJc w:val="left"/>
+      <w:pPr>
+        <w:tabs>
+          <w:tab w:val="num" w:pos="1440"/>
+        </w:tabs>
+        <w:ind w:left="1440" w:hanging="360"/>
+      </w:pPr>
+      <w:rPr>
+        <w:rFonts w:ascii="Courier New" w:hAnsi="Courier New" w:hint="default"/>
+        <w:sz w:val="20"/>
+      </w:rPr>
+    </w:lvl>
+    <w:lvl w:ilvl="2" w:tentative="1">
+      <w:start w:val="1"/>
+      <w:numFmt w:val="bullet"/>
+      <w:lvlText w:val=""/>
+      <w:lvlJc w:val="left"/>
+      <w:pPr>
+        <w:tabs>
+          <w:tab w:val="num" w:pos="2160"/>
+        </w:tabs>
+        <w:ind w:left="2160" w:hanging="360"/>
+      </w:pPr>
+      <w:rPr>
+        <w:rFonts w:ascii="Wingdings" w:hAnsi="Wingdings" w:hint="default"/>
+        <w:sz w:val="20"/>
+      </w:rPr>
+    </w:lvl>
+    <w:lvl w:ilvl="3" w:tentative="1">
+      <w:start w:val="1"/>
+      <w:numFmt w:val="bullet"/>
+      <w:lvlText w:val=""/>
+      <w:lvlJc w:val="left"/>
+      <w:pPr>
+        <w:tabs>
+          <w:tab w:val="num" w:pos="2880"/>
+        </w:tabs>
+        <w:ind w:left="2880" w:hanging="360"/>
+      </w:pPr>
+      <w:rPr>
+        <w:rFonts w:ascii="Wingdings" w:hAnsi="Wingdings" w:hint="default"/>
+        <w:sz w:val="20"/>
+      </w:rPr>
+    </w:lvl>
+    <w:lvl w:ilvl="4" w:tentative="1">
+      <w:start w:val="1"/>
+      <w:numFmt w:val="bullet"/>
+      <w:lvlText w:val=""/>
+      <w:lvlJc w:val="left"/>
+      <w:pPr>
+        <w:tabs>
+          <w:tab w:val="num" w:pos="3600"/>
+        </w:tabs>
+        <w:ind w:left="3600" w:hanging="360"/>
+      </w:pPr>
+      <w:rPr>
+        <w:rFonts w:ascii="Wingdings" w:hAnsi="Wingdings" w:hint="default"/>
+        <w:sz w:val="20"/>
+      </w:rPr>
+    </w:lvl>
+    <w:lvl w:ilvl="5" w:tentative="1">
+      <w:start w:val="1"/>
+      <w:numFmt w:val="bullet"/>
+      <w:lvlText w:val=""/>
+      <w:lvlJc w:val="left"/>
+      <w:pPr>
+        <w:tabs>
+          <w:tab w:val="num" w:pos="4320"/>
+        </w:tabs>
+        <w:ind w:left="4320" w:hanging="360"/>
+      </w:pPr>
+      <w:rPr>
+        <w:rFonts w:ascii="Wingdings" w:hAnsi="Wingdings" w:hint="default"/>
+        <w:sz w:val="20"/>
+      </w:rPr>
+    </w:lvl>
+    <w:lvl w:ilvl="6" w:tentative="1">
+      <w:start w:val="1"/>
+      <w:numFmt w:val="bullet"/>
+      <w:lvlText w:val=""/>
+      <w:lvlJc w:val="left"/>
+      <w:pPr>
+        <w:tabs>
+          <w:tab w:val="num" w:pos="5040"/>
+        </w:tabs>
+        <w:ind w:left="5040" w:hanging="360"/>
+      </w:pPr>
+      <w:rPr>
+        <w:rFonts w:ascii="Wingdings" w:hAnsi="Wingdings" w:hint="default"/>
+        <w:sz w:val="20"/>
+      </w:rPr>
+    </w:lvl>
+    <w:lvl w:ilvl="7" w:tentative="1">
+      <w:start w:val="1"/>
+      <w:numFmt w:val="bullet"/>
+      <w:lvlText w:val=""/>
+      <w:lvlJc w:val="left"/>
+      <w:pPr>
+        <w:tabs>
+          <w:tab w:val="num" w:pos="5760"/>
+        </w:tabs>
+        <w:ind w:left="5760" w:hanging="360"/>
+      </w:pPr>
+      <w:rPr>
+        <w:rFonts w:ascii="Wingdings" w:hAnsi="Wingdings" w:hint="default"/>
+        <w:sz w:val="20"/>
+      </w:rPr>
+    </w:lvl>
+    <w:lvl w:ilvl="8" w:tentative="1">
+      <w:start w:val="1"/>
+      <w:numFmt w:val="bullet"/>
+      <w:lvlText w:val=""/>
+      <w:lvlJc w:val="left"/>
+      <w:pPr>
+        <w:tabs>
+          <w:tab w:val="num" w:pos="6480"/>
+        </w:tabs>
+        <w:ind w:left="6480" w:hanging="360"/>
+      </w:pPr>
+      <w:rPr>
+        <w:rFonts w:ascii="Wingdings" w:hAnsi="Wingdings" w:hint="default"/>
+        <w:sz w:val="20"/>
+      </w:rPr>
+    </w:lvl>
+  </w:abstractNum>
+  <w:abstractNum w:abstractNumId="34" w15:restartNumberingAfterBreak="0">
     <w:nsid w:val="4BAA78A0"/>
     <w:multiLevelType w:val="hybridMultilevel"/>
     <w:tmpl w:val="C9CE77E4"/>
@@ -7548,7 +9141,7 @@
       </w:rPr>
     </w:lvl>
   </w:abstractNum>
-  <w:abstractNum w:abstractNumId="30" w15:restartNumberingAfterBreak="0">
+  <w:abstractNum w:abstractNumId="35" w15:restartNumberingAfterBreak="0">
     <w:nsid w:val="4EBC559F"/>
     <w:multiLevelType w:val="hybridMultilevel"/>
     <w:tmpl w:val="0F300D88"/>
@@ -7661,7 +9254,7 @@
       </w:rPr>
     </w:lvl>
   </w:abstractNum>
-  <w:abstractNum w:abstractNumId="31" w15:restartNumberingAfterBreak="0">
+  <w:abstractNum w:abstractNumId="36" w15:restartNumberingAfterBreak="0">
     <w:nsid w:val="504654C4"/>
     <w:multiLevelType w:val="multilevel"/>
     <w:tmpl w:val="343644F6"/>
@@ -7810,7 +9403,7 @@
       </w:rPr>
     </w:lvl>
   </w:abstractNum>
-  <w:abstractNum w:abstractNumId="32" w15:restartNumberingAfterBreak="0">
+  <w:abstractNum w:abstractNumId="37" w15:restartNumberingAfterBreak="0">
     <w:nsid w:val="559E4FC7"/>
     <w:multiLevelType w:val="hybridMultilevel"/>
     <w:tmpl w:val="747E6A64"/>
@@ -7923,7 +9516,156 @@
       </w:rPr>
     </w:lvl>
   </w:abstractNum>
-  <w:abstractNum w:abstractNumId="33" w15:restartNumberingAfterBreak="0">
+  <w:abstractNum w:abstractNumId="38" w15:restartNumberingAfterBreak="0">
+    <w:nsid w:val="570778B5"/>
+    <w:multiLevelType w:val="multilevel"/>
+    <w:tmpl w:val="185619C0"/>
+    <w:lvl w:ilvl="0">
+      <w:start w:val="1"/>
+      <w:numFmt w:val="bullet"/>
+      <w:lvlText w:val=""/>
+      <w:lvlJc w:val="left"/>
+      <w:pPr>
+        <w:tabs>
+          <w:tab w:val="num" w:pos="720"/>
+        </w:tabs>
+        <w:ind w:left="720" w:hanging="360"/>
+      </w:pPr>
+      <w:rPr>
+        <w:rFonts w:ascii="Symbol" w:hAnsi="Symbol" w:hint="default"/>
+        <w:sz w:val="20"/>
+      </w:rPr>
+    </w:lvl>
+    <w:lvl w:ilvl="1" w:tentative="1">
+      <w:start w:val="1"/>
+      <w:numFmt w:val="bullet"/>
+      <w:lvlText w:val="o"/>
+      <w:lvlJc w:val="left"/>
+      <w:pPr>
+        <w:tabs>
+          <w:tab w:val="num" w:pos="1440"/>
+        </w:tabs>
+        <w:ind w:left="1440" w:hanging="360"/>
+      </w:pPr>
+      <w:rPr>
+        <w:rFonts w:ascii="Courier New" w:hAnsi="Courier New" w:hint="default"/>
+        <w:sz w:val="20"/>
+      </w:rPr>
+    </w:lvl>
+    <w:lvl w:ilvl="2" w:tentative="1">
+      <w:start w:val="1"/>
+      <w:numFmt w:val="bullet"/>
+      <w:lvlText w:val=""/>
+      <w:lvlJc w:val="left"/>
+      <w:pPr>
+        <w:tabs>
+          <w:tab w:val="num" w:pos="2160"/>
+        </w:tabs>
+        <w:ind w:left="2160" w:hanging="360"/>
+      </w:pPr>
+      <w:rPr>
+        <w:rFonts w:ascii="Wingdings" w:hAnsi="Wingdings" w:hint="default"/>
+        <w:sz w:val="20"/>
+      </w:rPr>
+    </w:lvl>
+    <w:lvl w:ilvl="3" w:tentative="1">
+      <w:start w:val="1"/>
+      <w:numFmt w:val="bullet"/>
+      <w:lvlText w:val=""/>
+      <w:lvlJc w:val="left"/>
+      <w:pPr>
+        <w:tabs>
+          <w:tab w:val="num" w:pos="2880"/>
+        </w:tabs>
+        <w:ind w:left="2880" w:hanging="360"/>
+      </w:pPr>
+      <w:rPr>
+        <w:rFonts w:ascii="Wingdings" w:hAnsi="Wingdings" w:hint="default"/>
+        <w:sz w:val="20"/>
+      </w:rPr>
+    </w:lvl>
+    <w:lvl w:ilvl="4" w:tentative="1">
+      <w:start w:val="1"/>
+      <w:numFmt w:val="bullet"/>
+      <w:lvlText w:val=""/>
+      <w:lvlJc w:val="left"/>
+      <w:pPr>
+        <w:tabs>
+          <w:tab w:val="num" w:pos="3600"/>
+        </w:tabs>
+        <w:ind w:left="3600" w:hanging="360"/>
+      </w:pPr>
+      <w:rPr>
+        <w:rFonts w:ascii="Wingdings" w:hAnsi="Wingdings" w:hint="default"/>
+        <w:sz w:val="20"/>
+      </w:rPr>
+    </w:lvl>
+    <w:lvl w:ilvl="5" w:tentative="1">
+      <w:start w:val="1"/>
+      <w:numFmt w:val="bullet"/>
+      <w:lvlText w:val=""/>
+      <w:lvlJc w:val="left"/>
+      <w:pPr>
+        <w:tabs>
+          <w:tab w:val="num" w:pos="4320"/>
+        </w:tabs>
+        <w:ind w:left="4320" w:hanging="360"/>
+      </w:pPr>
+      <w:rPr>
+        <w:rFonts w:ascii="Wingdings" w:hAnsi="Wingdings" w:hint="default"/>
+        <w:sz w:val="20"/>
+      </w:rPr>
+    </w:lvl>
+    <w:lvl w:ilvl="6" w:tentative="1">
+      <w:start w:val="1"/>
+      <w:numFmt w:val="bullet"/>
+      <w:lvlText w:val=""/>
+      <w:lvlJc w:val="left"/>
+      <w:pPr>
+        <w:tabs>
+          <w:tab w:val="num" w:pos="5040"/>
+        </w:tabs>
+        <w:ind w:left="5040" w:hanging="360"/>
+      </w:pPr>
+      <w:rPr>
+        <w:rFonts w:ascii="Wingdings" w:hAnsi="Wingdings" w:hint="default"/>
+        <w:sz w:val="20"/>
+      </w:rPr>
+    </w:lvl>
+    <w:lvl w:ilvl="7" w:tentative="1">
+      <w:start w:val="1"/>
+      <w:numFmt w:val="bullet"/>
+      <w:lvlText w:val=""/>
+      <w:lvlJc w:val="left"/>
+      <w:pPr>
+        <w:tabs>
+          <w:tab w:val="num" w:pos="5760"/>
+        </w:tabs>
+        <w:ind w:left="5760" w:hanging="360"/>
+      </w:pPr>
+      <w:rPr>
+        <w:rFonts w:ascii="Wingdings" w:hAnsi="Wingdings" w:hint="default"/>
+        <w:sz w:val="20"/>
+      </w:rPr>
+    </w:lvl>
+    <w:lvl w:ilvl="8" w:tentative="1">
+      <w:start w:val="1"/>
+      <w:numFmt w:val="bullet"/>
+      <w:lvlText w:val=""/>
+      <w:lvlJc w:val="left"/>
+      <w:pPr>
+        <w:tabs>
+          <w:tab w:val="num" w:pos="6480"/>
+        </w:tabs>
+        <w:ind w:left="6480" w:hanging="360"/>
+      </w:pPr>
+      <w:rPr>
+        <w:rFonts w:ascii="Wingdings" w:hAnsi="Wingdings" w:hint="default"/>
+        <w:sz w:val="20"/>
+      </w:rPr>
+    </w:lvl>
+  </w:abstractNum>
+  <w:abstractNum w:abstractNumId="39" w15:restartNumberingAfterBreak="0">
     <w:nsid w:val="57412B5E"/>
     <w:multiLevelType w:val="hybridMultilevel"/>
     <w:tmpl w:val="DE96CB3E"/>
@@ -8036,7 +9778,7 @@
       </w:rPr>
     </w:lvl>
   </w:abstractNum>
-  <w:abstractNum w:abstractNumId="34" w15:restartNumberingAfterBreak="0">
+  <w:abstractNum w:abstractNumId="40" w15:restartNumberingAfterBreak="0">
     <w:nsid w:val="67F314DD"/>
     <w:multiLevelType w:val="hybridMultilevel"/>
     <w:tmpl w:val="116E0E60"/>
@@ -8149,7 +9891,7 @@
       </w:rPr>
     </w:lvl>
   </w:abstractNum>
-  <w:abstractNum w:abstractNumId="35" w15:restartNumberingAfterBreak="0">
+  <w:abstractNum w:abstractNumId="41" w15:restartNumberingAfterBreak="0">
     <w:nsid w:val="685D74D8"/>
     <w:multiLevelType w:val="multilevel"/>
     <w:tmpl w:val="9E165ABE"/>
@@ -8262,7 +10004,7 @@
       </w:rPr>
     </w:lvl>
   </w:abstractNum>
-  <w:abstractNum w:abstractNumId="36" w15:restartNumberingAfterBreak="0">
+  <w:abstractNum w:abstractNumId="42" w15:restartNumberingAfterBreak="0">
     <w:nsid w:val="6FAF6F51"/>
     <w:multiLevelType w:val="hybridMultilevel"/>
     <w:tmpl w:val="7C343FE2"/>
@@ -8375,7 +10117,7 @@
       </w:rPr>
     </w:lvl>
   </w:abstractNum>
-  <w:abstractNum w:abstractNumId="37" w15:restartNumberingAfterBreak="0">
+  <w:abstractNum w:abstractNumId="43" w15:restartNumberingAfterBreak="0">
     <w:nsid w:val="6FEE4720"/>
     <w:multiLevelType w:val="multilevel"/>
     <w:tmpl w:val="98104A70"/>
@@ -8524,7 +10266,156 @@
       </w:rPr>
     </w:lvl>
   </w:abstractNum>
-  <w:abstractNum w:abstractNumId="38" w15:restartNumberingAfterBreak="0">
+  <w:abstractNum w:abstractNumId="44" w15:restartNumberingAfterBreak="0">
+    <w:nsid w:val="72742AA6"/>
+    <w:multiLevelType w:val="multilevel"/>
+    <w:tmpl w:val="D7E28010"/>
+    <w:lvl w:ilvl="0">
+      <w:start w:val="1"/>
+      <w:numFmt w:val="bullet"/>
+      <w:lvlText w:val=""/>
+      <w:lvlJc w:val="left"/>
+      <w:pPr>
+        <w:tabs>
+          <w:tab w:val="num" w:pos="720"/>
+        </w:tabs>
+        <w:ind w:left="720" w:hanging="360"/>
+      </w:pPr>
+      <w:rPr>
+        <w:rFonts w:ascii="Symbol" w:hAnsi="Symbol" w:hint="default"/>
+        <w:sz w:val="20"/>
+      </w:rPr>
+    </w:lvl>
+    <w:lvl w:ilvl="1" w:tentative="1">
+      <w:start w:val="1"/>
+      <w:numFmt w:val="bullet"/>
+      <w:lvlText w:val="o"/>
+      <w:lvlJc w:val="left"/>
+      <w:pPr>
+        <w:tabs>
+          <w:tab w:val="num" w:pos="1440"/>
+        </w:tabs>
+        <w:ind w:left="1440" w:hanging="360"/>
+      </w:pPr>
+      <w:rPr>
+        <w:rFonts w:ascii="Courier New" w:hAnsi="Courier New" w:hint="default"/>
+        <w:sz w:val="20"/>
+      </w:rPr>
+    </w:lvl>
+    <w:lvl w:ilvl="2" w:tentative="1">
+      <w:start w:val="1"/>
+      <w:numFmt w:val="bullet"/>
+      <w:lvlText w:val=""/>
+      <w:lvlJc w:val="left"/>
+      <w:pPr>
+        <w:tabs>
+          <w:tab w:val="num" w:pos="2160"/>
+        </w:tabs>
+        <w:ind w:left="2160" w:hanging="360"/>
+      </w:pPr>
+      <w:rPr>
+        <w:rFonts w:ascii="Wingdings" w:hAnsi="Wingdings" w:hint="default"/>
+        <w:sz w:val="20"/>
+      </w:rPr>
+    </w:lvl>
+    <w:lvl w:ilvl="3" w:tentative="1">
+      <w:start w:val="1"/>
+      <w:numFmt w:val="bullet"/>
+      <w:lvlText w:val=""/>
+      <w:lvlJc w:val="left"/>
+      <w:pPr>
+        <w:tabs>
+          <w:tab w:val="num" w:pos="2880"/>
+        </w:tabs>
+        <w:ind w:left="2880" w:hanging="360"/>
+      </w:pPr>
+      <w:rPr>
+        <w:rFonts w:ascii="Wingdings" w:hAnsi="Wingdings" w:hint="default"/>
+        <w:sz w:val="20"/>
+      </w:rPr>
+    </w:lvl>
+    <w:lvl w:ilvl="4" w:tentative="1">
+      <w:start w:val="1"/>
+      <w:numFmt w:val="bullet"/>
+      <w:lvlText w:val=""/>
+      <w:lvlJc w:val="left"/>
+      <w:pPr>
+        <w:tabs>
+          <w:tab w:val="num" w:pos="3600"/>
+        </w:tabs>
+        <w:ind w:left="3600" w:hanging="360"/>
+      </w:pPr>
+      <w:rPr>
+        <w:rFonts w:ascii="Wingdings" w:hAnsi="Wingdings" w:hint="default"/>
+        <w:sz w:val="20"/>
+      </w:rPr>
+    </w:lvl>
+    <w:lvl w:ilvl="5" w:tentative="1">
+      <w:start w:val="1"/>
+      <w:numFmt w:val="bullet"/>
+      <w:lvlText w:val=""/>
+      <w:lvlJc w:val="left"/>
+      <w:pPr>
+        <w:tabs>
+          <w:tab w:val="num" w:pos="4320"/>
+        </w:tabs>
+        <w:ind w:left="4320" w:hanging="360"/>
+      </w:pPr>
+      <w:rPr>
+        <w:rFonts w:ascii="Wingdings" w:hAnsi="Wingdings" w:hint="default"/>
+        <w:sz w:val="20"/>
+      </w:rPr>
+    </w:lvl>
+    <w:lvl w:ilvl="6" w:tentative="1">
+      <w:start w:val="1"/>
+      <w:numFmt w:val="bullet"/>
+      <w:lvlText w:val=""/>
+      <w:lvlJc w:val="left"/>
+      <w:pPr>
+        <w:tabs>
+          <w:tab w:val="num" w:pos="5040"/>
+        </w:tabs>
+        <w:ind w:left="5040" w:hanging="360"/>
+      </w:pPr>
+      <w:rPr>
+        <w:rFonts w:ascii="Wingdings" w:hAnsi="Wingdings" w:hint="default"/>
+        <w:sz w:val="20"/>
+      </w:rPr>
+    </w:lvl>
+    <w:lvl w:ilvl="7" w:tentative="1">
+      <w:start w:val="1"/>
+      <w:numFmt w:val="bullet"/>
+      <w:lvlText w:val=""/>
+      <w:lvlJc w:val="left"/>
+      <w:pPr>
+        <w:tabs>
+          <w:tab w:val="num" w:pos="5760"/>
+        </w:tabs>
+        <w:ind w:left="5760" w:hanging="360"/>
+      </w:pPr>
+      <w:rPr>
+        <w:rFonts w:ascii="Wingdings" w:hAnsi="Wingdings" w:hint="default"/>
+        <w:sz w:val="20"/>
+      </w:rPr>
+    </w:lvl>
+    <w:lvl w:ilvl="8" w:tentative="1">
+      <w:start w:val="1"/>
+      <w:numFmt w:val="bullet"/>
+      <w:lvlText w:val=""/>
+      <w:lvlJc w:val="left"/>
+      <w:pPr>
+        <w:tabs>
+          <w:tab w:val="num" w:pos="6480"/>
+        </w:tabs>
+        <w:ind w:left="6480" w:hanging="360"/>
+      </w:pPr>
+      <w:rPr>
+        <w:rFonts w:ascii="Wingdings" w:hAnsi="Wingdings" w:hint="default"/>
+        <w:sz w:val="20"/>
+      </w:rPr>
+    </w:lvl>
+  </w:abstractNum>
+  <w:abstractNum w:abstractNumId="45" w15:restartNumberingAfterBreak="0">
     <w:nsid w:val="76AB3D29"/>
     <w:multiLevelType w:val="hybridMultilevel"/>
     <w:tmpl w:val="08DA0548"/>
@@ -8610,7 +10501,7 @@
       </w:pPr>
     </w:lvl>
   </w:abstractNum>
-  <w:abstractNum w:abstractNumId="39" w15:restartNumberingAfterBreak="0">
+  <w:abstractNum w:abstractNumId="46" w15:restartNumberingAfterBreak="0">
     <w:nsid w:val="7B2D3617"/>
     <w:multiLevelType w:val="multilevel"/>
     <w:tmpl w:val="AEC0B1C8"/>
@@ -8759,7 +10650,7 @@
       </w:rPr>
     </w:lvl>
   </w:abstractNum>
-  <w:abstractNum w:abstractNumId="40" w15:restartNumberingAfterBreak="0">
+  <w:abstractNum w:abstractNumId="47" w15:restartNumberingAfterBreak="0">
     <w:nsid w:val="7F8D13F4"/>
     <w:multiLevelType w:val="hybridMultilevel"/>
     <w:tmpl w:val="46AA719A"/>
@@ -8873,70 +10764,70 @@
     </w:lvl>
   </w:abstractNum>
   <w:num w:numId="1" w16cid:durableId="514534616">
+    <w:abstractNumId w:val="7"/>
+  </w:num>
+  <w:num w:numId="2" w16cid:durableId="101386745">
+    <w:abstractNumId w:val="35"/>
+  </w:num>
+  <w:num w:numId="3" w16cid:durableId="1931039346">
+    <w:abstractNumId w:val="19"/>
+  </w:num>
+  <w:num w:numId="4" w16cid:durableId="1278218335">
+    <w:abstractNumId w:val="24"/>
+  </w:num>
+  <w:num w:numId="5" w16cid:durableId="134183852">
+    <w:abstractNumId w:val="23"/>
+  </w:num>
+  <w:num w:numId="6" w16cid:durableId="973950800">
+    <w:abstractNumId w:val="40"/>
+  </w:num>
+  <w:num w:numId="7" w16cid:durableId="899562283">
+    <w:abstractNumId w:val="27"/>
+  </w:num>
+  <w:num w:numId="8" w16cid:durableId="1210799131">
+    <w:abstractNumId w:val="41"/>
+  </w:num>
+  <w:num w:numId="9" w16cid:durableId="1412004585">
+    <w:abstractNumId w:val="28"/>
+  </w:num>
+  <w:num w:numId="10" w16cid:durableId="980109514">
+    <w:abstractNumId w:val="16"/>
+  </w:num>
+  <w:num w:numId="11" w16cid:durableId="1514998228">
+    <w:abstractNumId w:val="32"/>
+  </w:num>
+  <w:num w:numId="12" w16cid:durableId="666249953">
+    <w:abstractNumId w:val="14"/>
+  </w:num>
+  <w:num w:numId="13" w16cid:durableId="1544906012">
+    <w:abstractNumId w:val="25"/>
+  </w:num>
+  <w:num w:numId="14" w16cid:durableId="200024006">
+    <w:abstractNumId w:val="15"/>
+  </w:num>
+  <w:num w:numId="15" w16cid:durableId="759104376">
+    <w:abstractNumId w:val="30"/>
+  </w:num>
+  <w:num w:numId="16" w16cid:durableId="734663007">
     <w:abstractNumId w:val="6"/>
   </w:num>
-  <w:num w:numId="2" w16cid:durableId="101386745">
-    <w:abstractNumId w:val="30"/>
-  </w:num>
-  <w:num w:numId="3" w16cid:durableId="1931039346">
-    <w:abstractNumId w:val="16"/>
-  </w:num>
-  <w:num w:numId="4" w16cid:durableId="1278218335">
-    <w:abstractNumId w:val="20"/>
-  </w:num>
-  <w:num w:numId="5" w16cid:durableId="134183852">
-    <w:abstractNumId w:val="19"/>
-  </w:num>
-  <w:num w:numId="6" w16cid:durableId="973950800">
-    <w:abstractNumId w:val="34"/>
-  </w:num>
-  <w:num w:numId="7" w16cid:durableId="899562283">
-    <w:abstractNumId w:val="23"/>
-  </w:num>
-  <w:num w:numId="8" w16cid:durableId="1210799131">
-    <w:abstractNumId w:val="35"/>
-  </w:num>
-  <w:num w:numId="9" w16cid:durableId="1412004585">
-    <w:abstractNumId w:val="24"/>
-  </w:num>
-  <w:num w:numId="10" w16cid:durableId="980109514">
-    <w:abstractNumId w:val="14"/>
-  </w:num>
-  <w:num w:numId="11" w16cid:durableId="1514998228">
-    <w:abstractNumId w:val="28"/>
-  </w:num>
-  <w:num w:numId="12" w16cid:durableId="666249953">
-    <w:abstractNumId w:val="12"/>
-  </w:num>
-  <w:num w:numId="13" w16cid:durableId="1544906012">
-    <w:abstractNumId w:val="21"/>
-  </w:num>
-  <w:num w:numId="14" w16cid:durableId="200024006">
+  <w:num w:numId="17" w16cid:durableId="1875269137">
     <w:abstractNumId w:val="13"/>
-  </w:num>
-  <w:num w:numId="15" w16cid:durableId="759104376">
-    <w:abstractNumId w:val="26"/>
-  </w:num>
-  <w:num w:numId="16" w16cid:durableId="734663007">
-    <w:abstractNumId w:val="5"/>
-  </w:num>
-  <w:num w:numId="17" w16cid:durableId="1875269137">
-    <w:abstractNumId w:val="11"/>
   </w:num>
   <w:num w:numId="18" w16cid:durableId="38016588">
     <w:abstractNumId w:val="4"/>
   </w:num>
   <w:num w:numId="19" w16cid:durableId="1904291678">
-    <w:abstractNumId w:val="32"/>
+    <w:abstractNumId w:val="37"/>
   </w:num>
   <w:num w:numId="20" w16cid:durableId="1917933718">
-    <w:abstractNumId w:val="29"/>
+    <w:abstractNumId w:val="34"/>
   </w:num>
   <w:num w:numId="21" w16cid:durableId="604314276">
-    <w:abstractNumId w:val="17"/>
+    <w:abstractNumId w:val="21"/>
   </w:num>
   <w:num w:numId="22" w16cid:durableId="1103652376">
-    <w:abstractNumId w:val="36"/>
+    <w:abstractNumId w:val="42"/>
   </w:num>
   <w:num w:numId="23" w16cid:durableId="1186678608">
     <w:abstractNumId w:val="1"/>
@@ -8948,58 +10839,79 @@
     <w:abstractNumId w:val="2"/>
   </w:num>
   <w:num w:numId="26" w16cid:durableId="9337375">
-    <w:abstractNumId w:val="33"/>
+    <w:abstractNumId w:val="39"/>
   </w:num>
   <w:num w:numId="27" w16cid:durableId="259947011">
-    <w:abstractNumId w:val="9"/>
+    <w:abstractNumId w:val="10"/>
   </w:num>
   <w:num w:numId="28" w16cid:durableId="2137873004">
-    <w:abstractNumId w:val="7"/>
+    <w:abstractNumId w:val="8"/>
   </w:num>
   <w:num w:numId="29" w16cid:durableId="505218928">
-    <w:abstractNumId w:val="40"/>
+    <w:abstractNumId w:val="47"/>
   </w:num>
   <w:num w:numId="30" w16cid:durableId="1069620823">
-    <w:abstractNumId w:val="15"/>
+    <w:abstractNumId w:val="17"/>
   </w:num>
   <w:num w:numId="31" w16cid:durableId="1631322487">
-    <w:abstractNumId w:val="27"/>
+    <w:abstractNumId w:val="31"/>
   </w:num>
   <w:num w:numId="32" w16cid:durableId="321354441">
-    <w:abstractNumId w:val="37"/>
+    <w:abstractNumId w:val="43"/>
   </w:num>
   <w:num w:numId="33" w16cid:durableId="519705200">
-    <w:abstractNumId w:val="22"/>
+    <w:abstractNumId w:val="26"/>
   </w:num>
   <w:num w:numId="34" w16cid:durableId="1399861358">
     <w:abstractNumId w:val="3"/>
   </w:num>
   <w:num w:numId="35" w16cid:durableId="1179198401">
-    <w:abstractNumId w:val="8"/>
+    <w:abstractNumId w:val="9"/>
   </w:num>
   <w:num w:numId="36" w16cid:durableId="142544473">
-    <w:abstractNumId w:val="31"/>
+    <w:abstractNumId w:val="36"/>
   </w:num>
   <w:num w:numId="37" w16cid:durableId="1159077065">
-    <w:abstractNumId w:val="25"/>
+    <w:abstractNumId w:val="29"/>
   </w:num>
   <w:num w:numId="38" w16cid:durableId="156575087">
-    <w:abstractNumId w:val="10"/>
+    <w:abstractNumId w:val="12"/>
   </w:num>
   <w:num w:numId="39" w16cid:durableId="1959482561">
-    <w:abstractNumId w:val="39"/>
+    <w:abstractNumId w:val="46"/>
   </w:num>
   <w:num w:numId="40" w16cid:durableId="1116632818">
+    <w:abstractNumId w:val="45"/>
+  </w:num>
+  <w:num w:numId="41" w16cid:durableId="646281127">
+    <w:abstractNumId w:val="22"/>
+  </w:num>
+  <w:num w:numId="42" w16cid:durableId="780420131">
     <w:abstractNumId w:val="38"/>
   </w:num>
-  <w:num w:numId="41" w16cid:durableId="646281127">
+  <w:num w:numId="43" w16cid:durableId="220488240">
     <w:abstractNumId w:val="18"/>
+  </w:num>
+  <w:num w:numId="44" w16cid:durableId="1559827633">
+    <w:abstractNumId w:val="5"/>
+  </w:num>
+  <w:num w:numId="45" w16cid:durableId="764230707">
+    <w:abstractNumId w:val="44"/>
+  </w:num>
+  <w:num w:numId="46" w16cid:durableId="195050001">
+    <w:abstractNumId w:val="20"/>
+  </w:num>
+  <w:num w:numId="47" w16cid:durableId="1013796752">
+    <w:abstractNumId w:val="33"/>
+  </w:num>
+  <w:num w:numId="48" w16cid:durableId="1039622476">
+    <w:abstractNumId w:val="11"/>
   </w:num>
 </w:numbering>
 </file>
 
 <file path=word/styles.xml><?xml version="1.0" encoding="utf-8"?>
-<w:styles xmlns:mc="http://schemas.openxmlformats.org/markup-compatibility/2006" xmlns:r="http://schemas.openxmlformats.org/officeDocument/2006/relationships" xmlns:w="http://schemas.openxmlformats.org/wordprocessingml/2006/main" xmlns:w14="http://schemas.microsoft.com/office/word/2010/wordml" xmlns:w15="http://schemas.microsoft.com/office/word/2012/wordml" xmlns:w16cex="http://schemas.microsoft.com/office/word/2018/wordml/cex" xmlns:w16cid="http://schemas.microsoft.com/office/word/2016/wordml/cid" xmlns:w16="http://schemas.microsoft.com/office/word/2018/wordml" xmlns:w16sdtdh="http://schemas.microsoft.com/office/word/2020/wordml/sdtdatahash" xmlns:w16se="http://schemas.microsoft.com/office/word/2015/wordml/symex" mc:Ignorable="w14 w15 w16se w16cid w16 w16cex w16sdtdh">
+<w:styles xmlns:mc="http://schemas.openxmlformats.org/markup-compatibility/2006" xmlns:r="http://schemas.openxmlformats.org/officeDocument/2006/relationships" xmlns:w="http://schemas.openxmlformats.org/wordprocessingml/2006/main" xmlns:w14="http://schemas.microsoft.com/office/word/2010/wordml" xmlns:w15="http://schemas.microsoft.com/office/word/2012/wordml" xmlns:w16cex="http://schemas.microsoft.com/office/word/2018/wordml/cex" xmlns:w16cid="http://schemas.microsoft.com/office/word/2016/wordml/cid" xmlns:w16="http://schemas.microsoft.com/office/word/2018/wordml" xmlns:w16du="http://schemas.microsoft.com/office/word/2023/wordml/word16du" xmlns:w16sdtdh="http://schemas.microsoft.com/office/word/2020/wordml/sdtdatahash" xmlns:w16sdtfl="http://schemas.microsoft.com/office/word/2024/wordml/sdtformatlock" xmlns:w16se="http://schemas.microsoft.com/office/word/2015/wordml/symex" mc:Ignorable="w14 w15 w16se w16cid w16 w16cex w16sdtdh w16sdtfl w16du">
   <w:docDefaults>
     <w:rPrDefault>
       <w:rPr>
@@ -9719,6 +11631,75 @@
       <w:color w:val="2F5496" w:themeColor="accent1" w:themeShade="BF"/>
     </w:rPr>
   </w:style>
+  <w:style w:type="character" w:styleId="Hipervnculovisitado">
+    <w:name w:val="FollowedHyperlink"/>
+    <w:basedOn w:val="Fuentedeprrafopredeter"/>
+    <w:uiPriority w:val="99"/>
+    <w:semiHidden/>
+    <w:unhideWhenUsed/>
+    <w:rsid w:val="00E520B3"/>
+    <w:rPr>
+      <w:color w:val="954F72" w:themeColor="followedHyperlink"/>
+      <w:u w:val="single"/>
+    </w:rPr>
+  </w:style>
+  <w:style w:type="paragraph" w:styleId="TDC3">
+    <w:name w:val="toc 3"/>
+    <w:basedOn w:val="Normal"/>
+    <w:next w:val="Normal"/>
+    <w:autoRedefine/>
+    <w:uiPriority w:val="39"/>
+    <w:unhideWhenUsed/>
+    <w:rsid w:val="00752F27"/>
+    <w:pPr>
+      <w:spacing w:after="100"/>
+      <w:ind w:left="440"/>
+    </w:pPr>
+  </w:style>
+  <w:style w:type="paragraph" w:styleId="Encabezado">
+    <w:name w:val="header"/>
+    <w:basedOn w:val="Normal"/>
+    <w:link w:val="EncabezadoCar"/>
+    <w:uiPriority w:val="99"/>
+    <w:unhideWhenUsed/>
+    <w:rsid w:val="00B11415"/>
+    <w:pPr>
+      <w:tabs>
+        <w:tab w:val="center" w:pos="4680"/>
+        <w:tab w:val="right" w:pos="9360"/>
+      </w:tabs>
+      <w:spacing w:after="0" w:line="240" w:lineRule="auto"/>
+    </w:pPr>
+  </w:style>
+  <w:style w:type="character" w:customStyle="1" w:styleId="EncabezadoCar">
+    <w:name w:val="Encabezado Car"/>
+    <w:basedOn w:val="Fuentedeprrafopredeter"/>
+    <w:link w:val="Encabezado"/>
+    <w:uiPriority w:val="99"/>
+    <w:rsid w:val="00B11415"/>
+  </w:style>
+  <w:style w:type="paragraph" w:styleId="Piedepgina">
+    <w:name w:val="footer"/>
+    <w:basedOn w:val="Normal"/>
+    <w:link w:val="PiedepginaCar"/>
+    <w:uiPriority w:val="99"/>
+    <w:unhideWhenUsed/>
+    <w:rsid w:val="00B11415"/>
+    <w:pPr>
+      <w:tabs>
+        <w:tab w:val="center" w:pos="4680"/>
+        <w:tab w:val="right" w:pos="9360"/>
+      </w:tabs>
+      <w:spacing w:after="0" w:line="240" w:lineRule="auto"/>
+    </w:pPr>
+  </w:style>
+  <w:style w:type="character" w:customStyle="1" w:styleId="PiedepginaCar">
+    <w:name w:val="Pie de página Car"/>
+    <w:basedOn w:val="Fuentedeprrafopredeter"/>
+    <w:link w:val="Piedepgina"/>
+    <w:uiPriority w:val="99"/>
+    <w:rsid w:val="00B11415"/>
+  </w:style>
 </w:styles>
 </file>
 

</xml_diff>